<commit_message>
Update Class 6 materials.
</commit_message>
<xml_diff>
--- a/class06w.docx
+++ b/class06w.docx
@@ -2775,6 +2775,90 @@
         <w:t xml:space="preserve">|&gt;</w:t>
       </w:r>
       <w:r>
+        <w:rPr>
+          <w:rStyle w:val="NormalTok"/>
+        </w:rPr>
+        <w:t xml:space="preserve"> </w:t>
+      </w:r>
+      <w:r>
+        <w:rPr>
+          <w:rStyle w:val="FunctionTok"/>
+        </w:rPr>
+        <w:t xml:space="preserve">observe</w:t>
+      </w:r>
+      <w:r>
+        <w:rPr>
+          <w:rStyle w:val="NormalTok"/>
+        </w:rPr>
+        <w:t xml:space="preserve">(</w:t>
+      </w:r>
+      <w:r>
+        <w:rPr>
+          <w:rStyle w:val="AttributeTok"/>
+        </w:rPr>
+        <w:t xml:space="preserve">response =</w:t>
+      </w:r>
+      <w:r>
+        <w:rPr>
+          <w:rStyle w:val="NormalTok"/>
+        </w:rPr>
+        <w:t xml:space="preserve"> a1c_diff, </w:t>
+      </w:r>
+      <w:r>
+        <w:rPr>
+          <w:rStyle w:val="AttributeTok"/>
+        </w:rPr>
+        <w:t xml:space="preserve">stat =</w:t>
+      </w:r>
+      <w:r>
+        <w:rPr>
+          <w:rStyle w:val="NormalTok"/>
+        </w:rPr>
+        <w:t xml:space="preserve"> </w:t>
+      </w:r>
+      <w:r>
+        <w:rPr>
+          <w:rStyle w:val="StringTok"/>
+        </w:rPr>
+        <w:t xml:space="preserve">"median"</w:t>
+      </w:r>
+      <w:r>
+        <w:rPr>
+          <w:rStyle w:val="NormalTok"/>
+        </w:rPr>
+        <w:t xml:space="preserve">)</w:t>
+      </w:r>
+      <w:r>
+        <w:br/>
+      </w:r>
+      <w:r>
+        <w:br/>
+      </w:r>
+      <w:r>
+        <w:rPr>
+          <w:rStyle w:val="NormalTok"/>
+        </w:rPr>
+        <w:t xml:space="preserve">res1 </w:t>
+      </w:r>
+      <w:r>
+        <w:rPr>
+          <w:rStyle w:val="OtherTok"/>
+        </w:rPr>
+        <w:t xml:space="preserve">&lt;-</w:t>
+      </w:r>
+      <w:r>
+        <w:rPr>
+          <w:rStyle w:val="NormalTok"/>
+        </w:rPr>
+        <w:t xml:space="preserve"> dm6 </w:t>
+      </w:r>
+      <w:r>
+        <w:rPr>
+          <w:rStyle w:val="SpecialCharTok"/>
+        </w:rPr>
+        <w:t xml:space="preserve">|&gt;</w:t>
+      </w:r>
+      <w:r>
         <w:br/>
       </w:r>
       <w:r>
@@ -2787,7 +2871,7 @@
         <w:rPr>
           <w:rStyle w:val="FunctionTok"/>
         </w:rPr>
-        <w:t xml:space="preserve">observe</w:t>
+        <w:t xml:space="preserve">specify</w:t>
       </w:r>
       <w:r>
         <w:rPr>
@@ -2805,7 +2889,109 @@
         <w:rPr>
           <w:rStyle w:val="NormalTok"/>
         </w:rPr>
-        <w:t xml:space="preserve"> a1c_diff, </w:t>
+        <w:t xml:space="preserve"> a1c_diff) </w:t>
+      </w:r>
+      <w:r>
+        <w:rPr>
+          <w:rStyle w:val="SpecialCharTok"/>
+        </w:rPr>
+        <w:t xml:space="preserve">|&gt;</w:t>
+      </w:r>
+      <w:r>
+        <w:br/>
+      </w:r>
+      <w:r>
+        <w:rPr>
+          <w:rStyle w:val="NormalTok"/>
+        </w:rPr>
+        <w:t xml:space="preserve">  </w:t>
+      </w:r>
+      <w:r>
+        <w:rPr>
+          <w:rStyle w:val="FunctionTok"/>
+        </w:rPr>
+        <w:t xml:space="preserve">generate</w:t>
+      </w:r>
+      <w:r>
+        <w:rPr>
+          <w:rStyle w:val="NormalTok"/>
+        </w:rPr>
+        <w:t xml:space="preserve">(</w:t>
+      </w:r>
+      <w:r>
+        <w:rPr>
+          <w:rStyle w:val="AttributeTok"/>
+        </w:rPr>
+        <w:t xml:space="preserve">reps =</w:t>
+      </w:r>
+      <w:r>
+        <w:rPr>
+          <w:rStyle w:val="NormalTok"/>
+        </w:rPr>
+        <w:t xml:space="preserve"> </w:t>
+      </w:r>
+      <w:r>
+        <w:rPr>
+          <w:rStyle w:val="DecValTok"/>
+        </w:rPr>
+        <w:t xml:space="preserve">2000</w:t>
+      </w:r>
+      <w:r>
+        <w:rPr>
+          <w:rStyle w:val="NormalTok"/>
+        </w:rPr>
+        <w:t xml:space="preserve">, </w:t>
+      </w:r>
+      <w:r>
+        <w:rPr>
+          <w:rStyle w:val="AttributeTok"/>
+        </w:rPr>
+        <w:t xml:space="preserve">type =</w:t>
+      </w:r>
+      <w:r>
+        <w:rPr>
+          <w:rStyle w:val="NormalTok"/>
+        </w:rPr>
+        <w:t xml:space="preserve"> </w:t>
+      </w:r>
+      <w:r>
+        <w:rPr>
+          <w:rStyle w:val="StringTok"/>
+        </w:rPr>
+        <w:t xml:space="preserve">"bootstrap"</w:t>
+      </w:r>
+      <w:r>
+        <w:rPr>
+          <w:rStyle w:val="NormalTok"/>
+        </w:rPr>
+        <w:t xml:space="preserve">) </w:t>
+      </w:r>
+      <w:r>
+        <w:rPr>
+          <w:rStyle w:val="SpecialCharTok"/>
+        </w:rPr>
+        <w:t xml:space="preserve">|&gt;</w:t>
+      </w:r>
+      <w:r>
+        <w:br/>
+      </w:r>
+      <w:r>
+        <w:rPr>
+          <w:rStyle w:val="NormalTok"/>
+        </w:rPr>
+        <w:t xml:space="preserve">  </w:t>
+      </w:r>
+      <w:r>
+        <w:rPr>
+          <w:rStyle w:val="FunctionTok"/>
+        </w:rPr>
+        <w:t xml:space="preserve">calculate</w:t>
+      </w:r>
+      <w:r>
+        <w:rPr>
+          <w:rStyle w:val="NormalTok"/>
+        </w:rPr>
+        <w:t xml:space="preserve">(</w:t>
       </w:r>
       <w:r>
         <w:rPr>
@@ -2829,6 +3015,81 @@
         <w:rPr>
           <w:rStyle w:val="NormalTok"/>
         </w:rPr>
+        <w:t xml:space="preserve">) </w:t>
+      </w:r>
+      <w:r>
+        <w:rPr>
+          <w:rStyle w:val="SpecialCharTok"/>
+        </w:rPr>
+        <w:t xml:space="preserve">|&gt;</w:t>
+      </w:r>
+      <w:r>
+        <w:br/>
+      </w:r>
+      <w:r>
+        <w:rPr>
+          <w:rStyle w:val="NormalTok"/>
+        </w:rPr>
+        <w:t xml:space="preserve">  </w:t>
+      </w:r>
+      <w:r>
+        <w:rPr>
+          <w:rStyle w:val="FunctionTok"/>
+        </w:rPr>
+        <w:t xml:space="preserve">get_confidence_interval</w:t>
+      </w:r>
+      <w:r>
+        <w:rPr>
+          <w:rStyle w:val="NormalTok"/>
+        </w:rPr>
+        <w:t xml:space="preserve">(</w:t>
+      </w:r>
+      <w:r>
+        <w:rPr>
+          <w:rStyle w:val="AttributeTok"/>
+        </w:rPr>
+        <w:t xml:space="preserve">level =</w:t>
+      </w:r>
+      <w:r>
+        <w:rPr>
+          <w:rStyle w:val="NormalTok"/>
+        </w:rPr>
+        <w:t xml:space="preserve"> </w:t>
+      </w:r>
+      <w:r>
+        <w:rPr>
+          <w:rStyle w:val="FloatTok"/>
+        </w:rPr>
+        <w:t xml:space="preserve">0.90</w:t>
+      </w:r>
+      <w:r>
+        <w:rPr>
+          <w:rStyle w:val="NormalTok"/>
+        </w:rPr>
+        <w:t xml:space="preserve">, </w:t>
+      </w:r>
+      <w:r>
+        <w:rPr>
+          <w:rStyle w:val="AttributeTok"/>
+        </w:rPr>
+        <w:t xml:space="preserve">type =</w:t>
+      </w:r>
+      <w:r>
+        <w:rPr>
+          <w:rStyle w:val="NormalTok"/>
+        </w:rPr>
+        <w:t xml:space="preserve"> </w:t>
+      </w:r>
+      <w:r>
+        <w:rPr>
+          <w:rStyle w:val="StringTok"/>
+        </w:rPr>
+        <w:t xml:space="preserve">"percentile"</w:t>
+      </w:r>
+      <w:r>
+        <w:rPr>
+          <w:rStyle w:val="NormalTok"/>
+        </w:rPr>
         <w:t xml:space="preserve">)</w:t>
       </w:r>
       <w:r>
@@ -2853,7 +3114,7 @@
         <w:rPr>
           <w:rStyle w:val="NormalTok"/>
         </w:rPr>
-        <w:t xml:space="preserve"> dm6 </w:t>
+        <w:t xml:space="preserve"> res1 </w:t>
       </w:r>
       <w:r>
         <w:rPr>
@@ -2862,6 +3123,54 @@
         <w:t xml:space="preserve">|&gt;</w:t>
       </w:r>
       <w:r>
+        <w:rPr>
+          <w:rStyle w:val="NormalTok"/>
+        </w:rPr>
+        <w:t xml:space="preserve"> </w:t>
+      </w:r>
+      <w:r>
+        <w:rPr>
+          <w:rStyle w:val="FunctionTok"/>
+        </w:rPr>
+        <w:t xml:space="preserve">mutate</w:t>
+      </w:r>
+      <w:r>
+        <w:rPr>
+          <w:rStyle w:val="NormalTok"/>
+        </w:rPr>
+        <w:t xml:space="preserve">(</w:t>
+      </w:r>
+      <w:r>
+        <w:rPr>
+          <w:rStyle w:val="AttributeTok"/>
+        </w:rPr>
+        <w:t xml:space="preserve">pt_est =</w:t>
+      </w:r>
+      <w:r>
+        <w:rPr>
+          <w:rStyle w:val="NormalTok"/>
+        </w:rPr>
+        <w:t xml:space="preserve"> x_med</w:t>
+      </w:r>
+      <w:r>
+        <w:rPr>
+          <w:rStyle w:val="SpecialCharTok"/>
+        </w:rPr>
+        <w:t xml:space="preserve">$</w:t>
+      </w:r>
+      <w:r>
+        <w:rPr>
+          <w:rStyle w:val="NormalTok"/>
+        </w:rPr>
+        <w:t xml:space="preserve">stat) </w:t>
+      </w:r>
+      <w:r>
+        <w:rPr>
+          <w:rStyle w:val="SpecialCharTok"/>
+        </w:rPr>
+        <w:t xml:space="preserve">|&gt;</w:t>
+      </w:r>
+      <w:r>
         <w:br/>
       </w:r>
       <w:r>
@@ -2874,321 +3183,6 @@
         <w:rPr>
           <w:rStyle w:val="FunctionTok"/>
         </w:rPr>
-        <w:t xml:space="preserve">specify</w:t>
-      </w:r>
-      <w:r>
-        <w:rPr>
-          <w:rStyle w:val="NormalTok"/>
-        </w:rPr>
-        <w:t xml:space="preserve">(</w:t>
-      </w:r>
-      <w:r>
-        <w:rPr>
-          <w:rStyle w:val="AttributeTok"/>
-        </w:rPr>
-        <w:t xml:space="preserve">response =</w:t>
-      </w:r>
-      <w:r>
-        <w:rPr>
-          <w:rStyle w:val="NormalTok"/>
-        </w:rPr>
-        <w:t xml:space="preserve"> a1c_diff) </w:t>
-      </w:r>
-      <w:r>
-        <w:rPr>
-          <w:rStyle w:val="SpecialCharTok"/>
-        </w:rPr>
-        <w:t xml:space="preserve">|&gt;</w:t>
-      </w:r>
-      <w:r>
-        <w:br/>
-      </w:r>
-      <w:r>
-        <w:rPr>
-          <w:rStyle w:val="NormalTok"/>
-        </w:rPr>
-        <w:t xml:space="preserve">  </w:t>
-      </w:r>
-      <w:r>
-        <w:rPr>
-          <w:rStyle w:val="FunctionTok"/>
-        </w:rPr>
-        <w:t xml:space="preserve">generate</w:t>
-      </w:r>
-      <w:r>
-        <w:rPr>
-          <w:rStyle w:val="NormalTok"/>
-        </w:rPr>
-        <w:t xml:space="preserve">(</w:t>
-      </w:r>
-      <w:r>
-        <w:rPr>
-          <w:rStyle w:val="AttributeTok"/>
-        </w:rPr>
-        <w:t xml:space="preserve">reps =</w:t>
-      </w:r>
-      <w:r>
-        <w:rPr>
-          <w:rStyle w:val="NormalTok"/>
-        </w:rPr>
-        <w:t xml:space="preserve"> </w:t>
-      </w:r>
-      <w:r>
-        <w:rPr>
-          <w:rStyle w:val="DecValTok"/>
-        </w:rPr>
-        <w:t xml:space="preserve">2000</w:t>
-      </w:r>
-      <w:r>
-        <w:rPr>
-          <w:rStyle w:val="NormalTok"/>
-        </w:rPr>
-        <w:t xml:space="preserve">, </w:t>
-      </w:r>
-      <w:r>
-        <w:rPr>
-          <w:rStyle w:val="AttributeTok"/>
-        </w:rPr>
-        <w:t xml:space="preserve">type =</w:t>
-      </w:r>
-      <w:r>
-        <w:rPr>
-          <w:rStyle w:val="NormalTok"/>
-        </w:rPr>
-        <w:t xml:space="preserve"> </w:t>
-      </w:r>
-      <w:r>
-        <w:rPr>
-          <w:rStyle w:val="StringTok"/>
-        </w:rPr>
-        <w:t xml:space="preserve">"bootstrap"</w:t>
-      </w:r>
-      <w:r>
-        <w:rPr>
-          <w:rStyle w:val="NormalTok"/>
-        </w:rPr>
-        <w:t xml:space="preserve">) </w:t>
-      </w:r>
-      <w:r>
-        <w:rPr>
-          <w:rStyle w:val="SpecialCharTok"/>
-        </w:rPr>
-        <w:t xml:space="preserve">|&gt;</w:t>
-      </w:r>
-      <w:r>
-        <w:br/>
-      </w:r>
-      <w:r>
-        <w:rPr>
-          <w:rStyle w:val="NormalTok"/>
-        </w:rPr>
-        <w:t xml:space="preserve">  </w:t>
-      </w:r>
-      <w:r>
-        <w:rPr>
-          <w:rStyle w:val="FunctionTok"/>
-        </w:rPr>
-        <w:t xml:space="preserve">calculate</w:t>
-      </w:r>
-      <w:r>
-        <w:rPr>
-          <w:rStyle w:val="NormalTok"/>
-        </w:rPr>
-        <w:t xml:space="preserve">(</w:t>
-      </w:r>
-      <w:r>
-        <w:rPr>
-          <w:rStyle w:val="AttributeTok"/>
-        </w:rPr>
-        <w:t xml:space="preserve">stat =</w:t>
-      </w:r>
-      <w:r>
-        <w:rPr>
-          <w:rStyle w:val="NormalTok"/>
-        </w:rPr>
-        <w:t xml:space="preserve"> </w:t>
-      </w:r>
-      <w:r>
-        <w:rPr>
-          <w:rStyle w:val="StringTok"/>
-        </w:rPr>
-        <w:t xml:space="preserve">"median"</w:t>
-      </w:r>
-      <w:r>
-        <w:rPr>
-          <w:rStyle w:val="NormalTok"/>
-        </w:rPr>
-        <w:t xml:space="preserve">) </w:t>
-      </w:r>
-      <w:r>
-        <w:rPr>
-          <w:rStyle w:val="SpecialCharTok"/>
-        </w:rPr>
-        <w:t xml:space="preserve">|&gt;</w:t>
-      </w:r>
-      <w:r>
-        <w:br/>
-      </w:r>
-      <w:r>
-        <w:rPr>
-          <w:rStyle w:val="NormalTok"/>
-        </w:rPr>
-        <w:t xml:space="preserve">  </w:t>
-      </w:r>
-      <w:r>
-        <w:rPr>
-          <w:rStyle w:val="FunctionTok"/>
-        </w:rPr>
-        <w:t xml:space="preserve">get_confidence_interval</w:t>
-      </w:r>
-      <w:r>
-        <w:rPr>
-          <w:rStyle w:val="NormalTok"/>
-        </w:rPr>
-        <w:t xml:space="preserve">(</w:t>
-      </w:r>
-      <w:r>
-        <w:rPr>
-          <w:rStyle w:val="AttributeTok"/>
-        </w:rPr>
-        <w:t xml:space="preserve">level =</w:t>
-      </w:r>
-      <w:r>
-        <w:rPr>
-          <w:rStyle w:val="NormalTok"/>
-        </w:rPr>
-        <w:t xml:space="preserve"> </w:t>
-      </w:r>
-      <w:r>
-        <w:rPr>
-          <w:rStyle w:val="FloatTok"/>
-        </w:rPr>
-        <w:t xml:space="preserve">0.90</w:t>
-      </w:r>
-      <w:r>
-        <w:rPr>
-          <w:rStyle w:val="NormalTok"/>
-        </w:rPr>
-        <w:t xml:space="preserve">, </w:t>
-      </w:r>
-      <w:r>
-        <w:rPr>
-          <w:rStyle w:val="AttributeTok"/>
-        </w:rPr>
-        <w:t xml:space="preserve">type =</w:t>
-      </w:r>
-      <w:r>
-        <w:rPr>
-          <w:rStyle w:val="NormalTok"/>
-        </w:rPr>
-        <w:t xml:space="preserve"> </w:t>
-      </w:r>
-      <w:r>
-        <w:rPr>
-          <w:rStyle w:val="StringTok"/>
-        </w:rPr>
-        <w:t xml:space="preserve">"percentile"</w:t>
-      </w:r>
-      <w:r>
-        <w:rPr>
-          <w:rStyle w:val="NormalTok"/>
-        </w:rPr>
-        <w:t xml:space="preserve">)</w:t>
-      </w:r>
-      <w:r>
-        <w:br/>
-      </w:r>
-      <w:r>
-        <w:br/>
-      </w:r>
-      <w:r>
-        <w:rPr>
-          <w:rStyle w:val="NormalTok"/>
-        </w:rPr>
-        <w:t xml:space="preserve">res1 </w:t>
-      </w:r>
-      <w:r>
-        <w:rPr>
-          <w:rStyle w:val="OtherTok"/>
-        </w:rPr>
-        <w:t xml:space="preserve">&lt;-</w:t>
-      </w:r>
-      <w:r>
-        <w:rPr>
-          <w:rStyle w:val="NormalTok"/>
-        </w:rPr>
-        <w:t xml:space="preserve"> res1 </w:t>
-      </w:r>
-      <w:r>
-        <w:rPr>
-          <w:rStyle w:val="SpecialCharTok"/>
-        </w:rPr>
-        <w:t xml:space="preserve">|&gt;</w:t>
-      </w:r>
-      <w:r>
-        <w:br/>
-      </w:r>
-      <w:r>
-        <w:rPr>
-          <w:rStyle w:val="NormalTok"/>
-        </w:rPr>
-        <w:t xml:space="preserve">  </w:t>
-      </w:r>
-      <w:r>
-        <w:rPr>
-          <w:rStyle w:val="FunctionTok"/>
-        </w:rPr>
-        <w:t xml:space="preserve">mutate</w:t>
-      </w:r>
-      <w:r>
-        <w:rPr>
-          <w:rStyle w:val="NormalTok"/>
-        </w:rPr>
-        <w:t xml:space="preserve">(</w:t>
-      </w:r>
-      <w:r>
-        <w:rPr>
-          <w:rStyle w:val="AttributeTok"/>
-        </w:rPr>
-        <w:t xml:space="preserve">pt_est =</w:t>
-      </w:r>
-      <w:r>
-        <w:rPr>
-          <w:rStyle w:val="NormalTok"/>
-        </w:rPr>
-        <w:t xml:space="preserve"> x_med</w:t>
-      </w:r>
-      <w:r>
-        <w:rPr>
-          <w:rStyle w:val="SpecialCharTok"/>
-        </w:rPr>
-        <w:t xml:space="preserve">$</w:t>
-      </w:r>
-      <w:r>
-        <w:rPr>
-          <w:rStyle w:val="NormalTok"/>
-        </w:rPr>
-        <w:t xml:space="preserve">stat) </w:t>
-      </w:r>
-      <w:r>
-        <w:rPr>
-          <w:rStyle w:val="SpecialCharTok"/>
-        </w:rPr>
-        <w:t xml:space="preserve">|&gt;</w:t>
-      </w:r>
-      <w:r>
-        <w:br/>
-      </w:r>
-      <w:r>
-        <w:rPr>
-          <w:rStyle w:val="NormalTok"/>
-        </w:rPr>
-        <w:t xml:space="preserve">  </w:t>
-      </w:r>
-      <w:r>
-        <w:rPr>
-          <w:rStyle w:val="FunctionTok"/>
-        </w:rPr>
         <w:t xml:space="preserve">relocate</w:t>
       </w:r>
       <w:r>
@@ -3249,22 +3243,21 @@
       </w:r>
     </w:p>
     <w:bookmarkEnd w:id="36"/>
-    <w:bookmarkStart w:id="38" w:name="uncertainty-interval-assumptions-1"/>
+    <w:bookmarkStart w:id="37" w:name="a-strategy-for-paired-samples"/>
     <w:p>
       <w:pPr>
         <w:pStyle w:val="Heading2"/>
       </w:pPr>
       <w:r>
-        <w:t xml:space="preserve">Uncertainty Interval Assumptions</w:t>
-      </w:r>
-    </w:p>
-    <w:bookmarkStart w:id="37" w:name="two-independent-samples"/>
-    <w:p>
-      <w:pPr>
-        <w:pStyle w:val="Heading3"/>
-      </w:pPr>
-      <w:r>
-        <w:t xml:space="preserve">Two Independent Samples</w:t>
+        <w:t xml:space="preserve">A Strategy for Paired Samples</w:t>
+      </w:r>
+    </w:p>
+    <w:p>
+      <w:pPr>
+        <w:pStyle w:val="FirstParagraph"/>
+      </w:pPr>
+      <w:r>
+        <w:t xml:space="preserve">Suppose we want to estimate an uncertainty interval for the mean of a set of paired differences.</w:t>
       </w:r>
     </w:p>
     <w:p>
@@ -3276,7 +3269,7 @@
         <w:pStyle w:val="Compact"/>
       </w:pPr>
       <w:r>
-        <w:t xml:space="preserve">All methods assume each of the two samples is a random sample (or at least a representative one) from its population of interest.</w:t>
+        <w:t xml:space="preserve">Calculate the paired differences, then plot them.</w:t>
       </w:r>
     </w:p>
     <w:p>
@@ -3288,77 +3281,22 @@
         <w:pStyle w:val="Compact"/>
       </w:pPr>
       <w:r>
-        <w:t xml:space="preserve">Ordinary Least Squares model / Pooled T test additionally assumes that:</w:t>
-      </w:r>
-    </w:p>
-    <w:p>
-      <w:pPr>
-        <w:numPr>
-          <w:ilvl w:val="1"/>
-          <w:numId w:val="1012"/>
-        </w:numPr>
-        <w:pStyle w:val="Compact"/>
-      </w:pPr>
-      <w:r>
-        <w:rPr>
-          <w:bCs/>
-          <w:b/>
-        </w:rPr>
-        <w:t xml:space="preserve">each</w:t>
-      </w:r>
-      <w:r>
-        <w:t xml:space="preserve"> </w:t>
-      </w:r>
-      <w:r>
-        <w:t xml:space="preserve">of the two populations of interest follows a Normal distribution,</w:t>
-      </w:r>
-      <w:r>
-        <w:t xml:space="preserve"> </w:t>
-      </w:r>
-      <w:r>
-        <w:rPr>
-          <w:bCs/>
-          <w:b/>
-        </w:rPr>
-        <w:t xml:space="preserve">and</w:t>
-      </w:r>
-    </w:p>
-    <w:p>
-      <w:pPr>
-        <w:numPr>
-          <w:ilvl w:val="1"/>
-          <w:numId w:val="1012"/>
-        </w:numPr>
-        <w:pStyle w:val="Compact"/>
-      </w:pPr>
-      <w:r>
-        <w:rPr>
-          <w:bCs/>
-          <w:b/>
-        </w:rPr>
-        <w:t xml:space="preserve">either</w:t>
-      </w:r>
-      <w:r>
-        <w:t xml:space="preserve"> </w:t>
-      </w:r>
-      <w:r>
-        <w:t xml:space="preserve">the variance of those two populations is equal, so it makes sense to create a pooled estimate of the standard deviation,</w:t>
-      </w:r>
-      <w:r>
-        <w:t xml:space="preserve"> </w:t>
-      </w:r>
-      <w:r>
-        <w:rPr>
-          <w:bCs/>
-          <w:b/>
-        </w:rPr>
-        <w:t xml:space="preserve">or</w:t>
-      </w:r>
-      <w:r>
-        <w:t xml:space="preserve"> </w:t>
-      </w:r>
-      <w:r>
-        <w:t xml:space="preserve">the sample sizes are equal in the two groups (a balanced design)</w:t>
+        <w:t xml:space="preserve">If the sample data are well described as</w:t>
+      </w:r>
+      <w:r>
+        <w:t xml:space="preserve"> </w:t>
+      </w:r>
+      <w:r>
+        <w:t xml:space="preserve">“</w:t>
+      </w:r>
+      <w:r>
+        <w:t xml:space="preserve">Normal</w:t>
+      </w:r>
+      <w:r>
+        <w:t xml:space="preserve">”</w:t>
+      </w:r>
+      <w:r>
+        <w:t xml:space="preserve">, then use the OLS / paired t procedure to obtain a confidence interval, or a Bayesian model to obtain a credible interval.</w:t>
       </w:r>
     </w:p>
     <w:p>
@@ -3370,7 +3308,22 @@
         <w:pStyle w:val="Compact"/>
       </w:pPr>
       <w:r>
-        <w:t xml:space="preserve">The Welch t test assumes Normality, but not equal variances.</w:t>
+        <w:t xml:space="preserve">If the sample data are best described as</w:t>
+      </w:r>
+      <w:r>
+        <w:t xml:space="preserve"> </w:t>
+      </w:r>
+      <w:r>
+        <w:t xml:space="preserve">“</w:t>
+      </w:r>
+      <w:r>
+        <w:t xml:space="preserve">symmetric but with outliers</w:t>
+      </w:r>
+      <w:r>
+        <w:t xml:space="preserve">”</w:t>
+      </w:r>
+      <w:r>
+        <w:t xml:space="preserve">, then use the bootstrap to obtain a confidence interval, although an OLS or Bayesian result may be quite similar.</w:t>
       </w:r>
     </w:p>
     <w:p>
@@ -3382,24 +3335,176 @@
         <w:pStyle w:val="Compact"/>
       </w:pPr>
       <w:r>
-        <w:t xml:space="preserve">Our Bayesian approach assumes a (weakly informative) prior distribution on each of the coefficients (intercept and slope) of our model.</w:t>
+        <w:t xml:space="preserve">If the sample data are best described as</w:t>
+      </w:r>
+      <w:r>
+        <w:t xml:space="preserve"> </w:t>
+      </w:r>
+      <w:r>
+        <w:t xml:space="preserve">“</w:t>
+      </w:r>
+      <w:r>
+        <w:t xml:space="preserve">substantially skewed</w:t>
+      </w:r>
+      <w:r>
+        <w:t xml:space="preserve">”</w:t>
+      </w:r>
+      <w:r>
+        <w:t xml:space="preserve">, then consider whether you actually want to summarize with the mean, and consider whether a transformation might be helpful.</w:t>
+      </w:r>
+    </w:p>
+    <w:bookmarkEnd w:id="37"/>
+    <w:bookmarkStart w:id="39" w:name="uncertainty-interval-assumptions-1"/>
+    <w:p>
+      <w:pPr>
+        <w:pStyle w:val="Heading2"/>
+      </w:pPr>
+      <w:r>
+        <w:t xml:space="preserve">Uncertainty Interval Assumptions</w:t>
+      </w:r>
+    </w:p>
+    <w:bookmarkStart w:id="38" w:name="two-independent-samples"/>
+    <w:p>
+      <w:pPr>
+        <w:pStyle w:val="Heading3"/>
+      </w:pPr>
+      <w:r>
+        <w:t xml:space="preserve">Two Independent Samples</w:t>
       </w:r>
     </w:p>
     <w:p>
       <w:pPr>
         <w:numPr>
           <w:ilvl w:val="0"/>
-          <w:numId w:val="1011"/>
+          <w:numId w:val="1012"/>
         </w:numPr>
         <w:pStyle w:val="Compact"/>
       </w:pPr>
       <w:r>
+        <w:t xml:space="preserve">All methods assume each of the two samples is a random sample (or at least a representative one) from its population of interest.</w:t>
+      </w:r>
+    </w:p>
+    <w:p>
+      <w:pPr>
+        <w:numPr>
+          <w:ilvl w:val="0"/>
+          <w:numId w:val="1012"/>
+        </w:numPr>
+        <w:pStyle w:val="Compact"/>
+      </w:pPr>
+      <w:r>
+        <w:t xml:space="preserve">Ordinary Least Squares model / Pooled T test additionally assumes that:</w:t>
+      </w:r>
+    </w:p>
+    <w:p>
+      <w:pPr>
+        <w:numPr>
+          <w:ilvl w:val="1"/>
+          <w:numId w:val="1013"/>
+        </w:numPr>
+        <w:pStyle w:val="Compact"/>
+      </w:pPr>
+      <w:r>
+        <w:rPr>
+          <w:bCs/>
+          <w:b/>
+        </w:rPr>
+        <w:t xml:space="preserve">each</w:t>
+      </w:r>
+      <w:r>
+        <w:t xml:space="preserve"> </w:t>
+      </w:r>
+      <w:r>
+        <w:t xml:space="preserve">of the two populations of interest follows a Normal distribution,</w:t>
+      </w:r>
+      <w:r>
+        <w:t xml:space="preserve"> </w:t>
+      </w:r>
+      <w:r>
+        <w:rPr>
+          <w:bCs/>
+          <w:b/>
+        </w:rPr>
+        <w:t xml:space="preserve">and</w:t>
+      </w:r>
+    </w:p>
+    <w:p>
+      <w:pPr>
+        <w:numPr>
+          <w:ilvl w:val="1"/>
+          <w:numId w:val="1013"/>
+        </w:numPr>
+        <w:pStyle w:val="Compact"/>
+      </w:pPr>
+      <w:r>
+        <w:rPr>
+          <w:bCs/>
+          <w:b/>
+        </w:rPr>
+        <w:t xml:space="preserve">either</w:t>
+      </w:r>
+      <w:r>
+        <w:t xml:space="preserve"> </w:t>
+      </w:r>
+      <w:r>
+        <w:t xml:space="preserve">the variance of those two populations is equal, so it makes sense to create a pooled estimate of the standard deviation,</w:t>
+      </w:r>
+      <w:r>
+        <w:t xml:space="preserve"> </w:t>
+      </w:r>
+      <w:r>
+        <w:rPr>
+          <w:bCs/>
+          <w:b/>
+        </w:rPr>
+        <w:t xml:space="preserve">or</w:t>
+      </w:r>
+      <w:r>
+        <w:t xml:space="preserve"> </w:t>
+      </w:r>
+      <w:r>
+        <w:t xml:space="preserve">the sample sizes are equal in the two groups (a balanced design)</w:t>
+      </w:r>
+    </w:p>
+    <w:p>
+      <w:pPr>
+        <w:numPr>
+          <w:ilvl w:val="0"/>
+          <w:numId w:val="1012"/>
+        </w:numPr>
+        <w:pStyle w:val="Compact"/>
+      </w:pPr>
+      <w:r>
+        <w:t xml:space="preserve">The Welch t test assumes Normality, but not equal variances.</w:t>
+      </w:r>
+    </w:p>
+    <w:p>
+      <w:pPr>
+        <w:numPr>
+          <w:ilvl w:val="0"/>
+          <w:numId w:val="1012"/>
+        </w:numPr>
+        <w:pStyle w:val="Compact"/>
+      </w:pPr>
+      <w:r>
+        <w:t xml:space="preserve">Our Bayesian approach assumes a (weakly informative) prior distribution on each of the coefficients (intercept and slope) of our model.</w:t>
+      </w:r>
+    </w:p>
+    <w:p>
+      <w:pPr>
+        <w:numPr>
+          <w:ilvl w:val="0"/>
+          <w:numId w:val="1012"/>
+        </w:numPr>
+        <w:pStyle w:val="Compact"/>
+      </w:pPr>
+      <w:r>
         <w:t xml:space="preserve">The bootstrap approach does not assume a Normal distribution for the population, but can take advantage of an assumption of equal variances if it exists.</w:t>
       </w:r>
     </w:p>
-    <w:bookmarkEnd w:id="37"/>
     <w:bookmarkEnd w:id="38"/>
-    <w:bookmarkStart w:id="39" w:name="from-last-class"/>
+    <w:bookmarkEnd w:id="39"/>
+    <w:bookmarkStart w:id="40" w:name="from-last-class"/>
     <w:p>
       <w:pPr>
         <w:pStyle w:val="Heading2"/>
@@ -3636,7 +3741,7 @@
       <w:pPr>
         <w:numPr>
           <w:ilvl w:val="0"/>
-          <w:numId w:val="1013"/>
+          <w:numId w:val="1014"/>
         </w:numPr>
         <w:pStyle w:val="Compact"/>
       </w:pPr>
@@ -3644,8 +3749,8 @@
         <w:t xml:space="preserve">Is there a big impact here of using the Bootstrap rather than OLS?</w:t>
       </w:r>
     </w:p>
-    <w:bookmarkEnd w:id="39"/>
-    <w:bookmarkStart w:id="43" w:name="ldl-by-statin-prescription-status"/>
+    <w:bookmarkEnd w:id="40"/>
+    <w:bookmarkStart w:id="44" w:name="ldl-by-statin-prescription-status"/>
     <w:p>
       <w:pPr>
         <w:pStyle w:val="Heading2"/>
@@ -4154,18 +4259,18 @@
           <wp:inline>
             <wp:extent cx="4620126" cy="3696101"/>
             <wp:effectExtent b="0" l="0" r="0" t="0"/>
-            <wp:docPr descr="" title="" id="41" name="Picture"/>
+            <wp:docPr descr="" title="" id="42" name="Picture"/>
             <a:graphic>
               <a:graphicData uri="http://schemas.openxmlformats.org/drawingml/2006/picture">
                 <pic:pic>
                   <pic:nvPicPr>
-                    <pic:cNvPr descr="class06w_files/figure-docx/unnamed-chunk-6-1.png" id="42" name="Picture"/>
+                    <pic:cNvPr descr="class06w_files/figure-docx/unnamed-chunk-6-1.png" id="43" name="Picture"/>
                     <pic:cNvPicPr>
                       <a:picLocks noChangeArrowheads="1" noChangeAspect="1"/>
                     </pic:cNvPicPr>
                   </pic:nvPicPr>
                   <pic:blipFill>
-                    <a:blip r:embed="rId40"/>
+                    <a:blip r:embed="rId41"/>
                     <a:stretch>
                       <a:fillRect/>
                     </a:stretch>
@@ -4192,8 +4297,8 @@
         </w:drawing>
       </w:r>
     </w:p>
-    <w:bookmarkEnd w:id="43"/>
-    <w:bookmarkStart w:id="44" w:name="can-we-do-something-about-the-skew"/>
+    <w:bookmarkEnd w:id="44"/>
+    <w:bookmarkStart w:id="45" w:name="can-we-do-something-about-the-skew"/>
     <w:p>
       <w:pPr>
         <w:pStyle w:val="Heading2"/>
@@ -4206,36 +4311,12 @@
       <w:pPr>
         <w:numPr>
           <w:ilvl w:val="0"/>
-          <w:numId w:val="1014"/>
-        </w:numPr>
-        <w:pStyle w:val="Compact"/>
-      </w:pPr>
-      <w:r>
-        <w:t xml:space="preserve">Could we build a confidence interval for medians instead of means?</w:t>
-      </w:r>
-    </w:p>
-    <w:p>
-      <w:pPr>
-        <w:numPr>
-          <w:ilvl w:val="1"/>
           <w:numId w:val="1015"/>
         </w:numPr>
         <w:pStyle w:val="Compact"/>
       </w:pPr>
       <w:r>
-        <w:t xml:space="preserve">Yes, with the bootstrap, for example.</w:t>
-      </w:r>
-    </w:p>
-    <w:p>
-      <w:pPr>
-        <w:numPr>
-          <w:ilvl w:val="0"/>
-          <w:numId w:val="1014"/>
-        </w:numPr>
-        <w:pStyle w:val="Compact"/>
-      </w:pPr>
-      <w:r>
-        <w:t xml:space="preserve">Could we transform the data in a non-linear way to better match assumptions?</w:t>
+        <w:t xml:space="preserve">Could we build a confidence interval for medians instead of means?</w:t>
       </w:r>
     </w:p>
     <w:p>
@@ -4247,11 +4328,35 @@
         <w:pStyle w:val="Compact"/>
       </w:pPr>
       <w:r>
+        <w:t xml:space="preserve">Yes, with the bootstrap, for example.</w:t>
+      </w:r>
+    </w:p>
+    <w:p>
+      <w:pPr>
+        <w:numPr>
+          <w:ilvl w:val="0"/>
+          <w:numId w:val="1015"/>
+        </w:numPr>
+        <w:pStyle w:val="Compact"/>
+      </w:pPr>
+      <w:r>
+        <w:t xml:space="preserve">Could we transform the data in a non-linear way to better match assumptions?</w:t>
+      </w:r>
+    </w:p>
+    <w:p>
+      <w:pPr>
+        <w:numPr>
+          <w:ilvl w:val="1"/>
+          <w:numId w:val="1017"/>
+        </w:numPr>
+        <w:pStyle w:val="Compact"/>
+      </w:pPr>
+      <w:r>
         <w:t xml:space="preserve">Yes, with the help of Tukey’s ladder of power transformations.</w:t>
       </w:r>
     </w:p>
-    <w:bookmarkEnd w:id="44"/>
-    <w:bookmarkStart w:id="45" w:name="tukeys-ladder"/>
+    <w:bookmarkEnd w:id="45"/>
+    <w:bookmarkStart w:id="46" w:name="tukeys-ladder"/>
     <w:p>
       <w:pPr>
         <w:pStyle w:val="Heading2"/>
@@ -4616,7 +4721,7 @@
       <w:pPr>
         <w:numPr>
           <w:ilvl w:val="0"/>
-          <w:numId w:val="1017"/>
+          <w:numId w:val="1018"/>
         </w:numPr>
         <w:pStyle w:val="Compact"/>
       </w:pPr>
@@ -4628,7 +4733,7 @@
       <w:pPr>
         <w:numPr>
           <w:ilvl w:val="0"/>
-          <w:numId w:val="1017"/>
+          <w:numId w:val="1018"/>
         </w:numPr>
         <w:pStyle w:val="Compact"/>
       </w:pPr>
@@ -4640,7 +4745,7 @@
       <w:pPr>
         <w:numPr>
           <w:ilvl w:val="0"/>
-          <w:numId w:val="1017"/>
+          <w:numId w:val="1018"/>
         </w:numPr>
         <w:pStyle w:val="Compact"/>
       </w:pPr>
@@ -4669,40 +4774,40 @@
       <w:pPr>
         <w:numPr>
           <w:ilvl w:val="0"/>
-          <w:numId w:val="1017"/>
-        </w:numPr>
-        <w:pStyle w:val="Compact"/>
-      </w:pPr>
-      <w:r>
-        <w:t xml:space="preserve">Try moving in one direction or the other, searching for a result which better matches what we might expect from a Normal distribution</w:t>
-      </w:r>
-    </w:p>
-    <w:p>
-      <w:pPr>
-        <w:numPr>
-          <w:ilvl w:val="1"/>
           <w:numId w:val="1018"/>
         </w:numPr>
         <w:pStyle w:val="Compact"/>
       </w:pPr>
       <w:r>
-        <w:t xml:space="preserve">If a step (like taking the square root) helps, move in that same direction.</w:t>
+        <w:t xml:space="preserve">Try moving in one direction or the other, searching for a result which better matches what we might expect from a Normal distribution</w:t>
       </w:r>
     </w:p>
     <w:p>
       <w:pPr>
         <w:numPr>
           <w:ilvl w:val="1"/>
-          <w:numId w:val="1018"/>
+          <w:numId w:val="1019"/>
         </w:numPr>
         <w:pStyle w:val="Compact"/>
       </w:pPr>
       <w:r>
+        <w:t xml:space="preserve">If a step (like taking the square root) helps, move in that same direction.</w:t>
+      </w:r>
+    </w:p>
+    <w:p>
+      <w:pPr>
+        <w:numPr>
+          <w:ilvl w:val="1"/>
+          <w:numId w:val="1019"/>
+        </w:numPr>
+        <w:pStyle w:val="Compact"/>
+      </w:pPr>
+      <w:r>
         <w:t xml:space="preserve">If it doesn’t help, try moving in the other direction.</w:t>
       </w:r>
     </w:p>
-    <w:bookmarkEnd w:id="45"/>
-    <w:bookmarkStart w:id="49" w:name="a1c-values-end-of-study"/>
+    <w:bookmarkEnd w:id="46"/>
+    <w:bookmarkStart w:id="50" w:name="a1c-values-end-of-study"/>
     <w:p>
       <w:pPr>
         <w:pStyle w:val="Heading2"/>
@@ -5355,18 +5460,18 @@
           <wp:inline>
             <wp:extent cx="4620126" cy="3696101"/>
             <wp:effectExtent b="0" l="0" r="0" t="0"/>
-            <wp:docPr descr="" title="" id="47" name="Picture"/>
+            <wp:docPr descr="" title="" id="48" name="Picture"/>
             <a:graphic>
               <a:graphicData uri="http://schemas.openxmlformats.org/drawingml/2006/picture">
                 <pic:pic>
                   <pic:nvPicPr>
-                    <pic:cNvPr descr="class06w_files/figure-docx/unnamed-chunk-7-1.png" id="48" name="Picture"/>
+                    <pic:cNvPr descr="class06w_files/figure-docx/unnamed-chunk-7-1.png" id="49" name="Picture"/>
                     <pic:cNvPicPr>
                       <a:picLocks noChangeArrowheads="1" noChangeAspect="1"/>
                     </pic:cNvPicPr>
                   </pic:nvPicPr>
                   <pic:blipFill>
-                    <a:blip r:embed="rId46"/>
+                    <a:blip r:embed="rId47"/>
                     <a:stretch>
                       <a:fillRect/>
                     </a:stretch>
@@ -5393,8 +5498,8 @@
         </w:drawing>
       </w:r>
     </w:p>
-    <w:bookmarkEnd w:id="49"/>
-    <w:bookmarkStart w:id="53" w:name="six-power-transformations"/>
+    <w:bookmarkEnd w:id="50"/>
+    <w:bookmarkStart w:id="54" w:name="six-power-transformations"/>
     <w:p>
       <w:pPr>
         <w:pStyle w:val="Heading2"/>
@@ -7181,18 +7286,18 @@
           <wp:inline>
             <wp:extent cx="4620126" cy="3696101"/>
             <wp:effectExtent b="0" l="0" r="0" t="0"/>
-            <wp:docPr descr="" title="" id="51" name="Picture"/>
+            <wp:docPr descr="" title="" id="52" name="Picture"/>
             <a:graphic>
               <a:graphicData uri="http://schemas.openxmlformats.org/drawingml/2006/picture">
                 <pic:pic>
                   <pic:nvPicPr>
-                    <pic:cNvPr descr="class06w_files/figure-docx/unnamed-chunk-8-1.png" id="52" name="Picture"/>
+                    <pic:cNvPr descr="class06w_files/figure-docx/unnamed-chunk-8-1.png" id="53" name="Picture"/>
                     <pic:cNvPicPr>
                       <a:picLocks noChangeArrowheads="1" noChangeAspect="1"/>
                     </pic:cNvPicPr>
                   </pic:nvPicPr>
                   <pic:blipFill>
-                    <a:blip r:embed="rId50"/>
+                    <a:blip r:embed="rId51"/>
                     <a:stretch>
                       <a:fillRect/>
                     </a:stretch>
@@ -7219,8 +7324,8 @@
         </w:drawing>
       </w:r>
     </w:p>
-    <w:bookmarkEnd w:id="53"/>
-    <w:bookmarkStart w:id="57" w:name="which-transformation-to-choose"/>
+    <w:bookmarkEnd w:id="54"/>
+    <w:bookmarkStart w:id="58" w:name="which-transformation-to-choose"/>
     <w:p>
       <w:pPr>
         <w:pStyle w:val="Heading2"/>
@@ -7259,7 +7364,7 @@
       <w:pPr>
         <w:numPr>
           <w:ilvl w:val="0"/>
-          <w:numId w:val="1019"/>
+          <w:numId w:val="1020"/>
         </w:numPr>
         <w:pStyle w:val="Compact"/>
       </w:pPr>
@@ -7301,7 +7406,7 @@
       <w:pPr>
         <w:numPr>
           <w:ilvl w:val="0"/>
-          <w:numId w:val="1019"/>
+          <w:numId w:val="1020"/>
         </w:numPr>
         <w:pStyle w:val="Compact"/>
       </w:pPr>
@@ -7313,7 +7418,7 @@
       <w:pPr>
         <w:numPr>
           <w:ilvl w:val="1"/>
-          <w:numId w:val="1020"/>
+          <w:numId w:val="1021"/>
         </w:numPr>
         <w:pStyle w:val="Compact"/>
       </w:pPr>
@@ -7416,18 +7521,18 @@
           <wp:inline>
             <wp:extent cx="4620126" cy="3696101"/>
             <wp:effectExtent b="0" l="0" r="0" t="0"/>
-            <wp:docPr descr="" title="" id="55" name="Picture"/>
+            <wp:docPr descr="" title="" id="56" name="Picture"/>
             <a:graphic>
               <a:graphicData uri="http://schemas.openxmlformats.org/drawingml/2006/picture">
                 <pic:pic>
                   <pic:nvPicPr>
-                    <pic:cNvPr descr="class06w_files/figure-docx/unnamed-chunk-9-1.png" id="56" name="Picture"/>
+                    <pic:cNvPr descr="class06w_files/figure-docx/unnamed-chunk-9-1.png" id="57" name="Picture"/>
                     <pic:cNvPicPr>
                       <a:picLocks noChangeArrowheads="1" noChangeAspect="1"/>
                     </pic:cNvPicPr>
                   </pic:nvPicPr>
                   <pic:blipFill>
-                    <a:blip r:embed="rId54"/>
+                    <a:blip r:embed="rId55"/>
                     <a:stretch>
                       <a:fillRect/>
                     </a:stretch>
@@ -7454,8 +7559,8 @@
         </w:drawing>
       </w:r>
     </w:p>
-    <w:bookmarkEnd w:id="57"/>
-    <w:bookmarkStart w:id="61" w:name="back-to-ldl-by-statin-prescription"/>
+    <w:bookmarkEnd w:id="58"/>
+    <w:bookmarkStart w:id="62" w:name="back-to-ldl-by-statin-prescription"/>
     <w:p>
       <w:pPr>
         <w:pStyle w:val="Heading2"/>
@@ -7964,18 +8069,18 @@
           <wp:inline>
             <wp:extent cx="4620126" cy="3696101"/>
             <wp:effectExtent b="0" l="0" r="0" t="0"/>
-            <wp:docPr descr="" title="" id="59" name="Picture"/>
+            <wp:docPr descr="" title="" id="60" name="Picture"/>
             <a:graphic>
               <a:graphicData uri="http://schemas.openxmlformats.org/drawingml/2006/picture">
                 <pic:pic>
                   <pic:nvPicPr>
-                    <pic:cNvPr descr="class06w_files/figure-docx/unnamed-chunk-10-1.png" id="60" name="Picture"/>
+                    <pic:cNvPr descr="class06w_files/figure-docx/unnamed-chunk-10-1.png" id="61" name="Picture"/>
                     <pic:cNvPicPr>
                       <a:picLocks noChangeArrowheads="1" noChangeAspect="1"/>
                     </pic:cNvPicPr>
                   </pic:nvPicPr>
                   <pic:blipFill>
-                    <a:blip r:embed="rId58"/>
+                    <a:blip r:embed="rId59"/>
                     <a:stretch>
                       <a:fillRect/>
                     </a:stretch>
@@ -8002,8 +8107,8 @@
         </w:drawing>
       </w:r>
     </w:p>
-    <w:bookmarkEnd w:id="61"/>
-    <w:bookmarkStart w:id="65" w:name="what-transformation-should-we-try"/>
+    <w:bookmarkEnd w:id="62"/>
+    <w:bookmarkStart w:id="66" w:name="what-transformation-should-we-try"/>
     <w:p>
       <w:pPr>
         <w:pStyle w:val="Heading2"/>
@@ -8095,18 +8200,18 @@
           <wp:inline>
             <wp:extent cx="4620126" cy="3696101"/>
             <wp:effectExtent b="0" l="0" r="0" t="0"/>
-            <wp:docPr descr="" title="" id="63" name="Picture"/>
+            <wp:docPr descr="" title="" id="64" name="Picture"/>
             <a:graphic>
               <a:graphicData uri="http://schemas.openxmlformats.org/drawingml/2006/picture">
                 <pic:pic>
                   <pic:nvPicPr>
-                    <pic:cNvPr descr="class06w_files/figure-docx/unnamed-chunk-11-1.png" id="64" name="Picture"/>
+                    <pic:cNvPr descr="class06w_files/figure-docx/unnamed-chunk-11-1.png" id="65" name="Picture"/>
                     <pic:cNvPicPr>
                       <a:picLocks noChangeArrowheads="1" noChangeAspect="1"/>
                     </pic:cNvPicPr>
                   </pic:nvPicPr>
                   <pic:blipFill>
-                    <a:blip r:embed="rId62"/>
+                    <a:blip r:embed="rId63"/>
                     <a:stretch>
                       <a:fillRect/>
                     </a:stretch>
@@ -8133,8 +8238,8 @@
         </w:drawing>
       </w:r>
     </w:p>
-    <w:bookmarkEnd w:id="65"/>
-    <w:bookmarkStart w:id="69" w:name="logldl-by-statin"/>
+    <w:bookmarkEnd w:id="66"/>
+    <w:bookmarkStart w:id="70" w:name="logldl-by-statin"/>
     <w:p>
       <w:pPr>
         <w:pStyle w:val="Heading2"/>
@@ -8475,18 +8580,18 @@
           <wp:inline>
             <wp:extent cx="4620126" cy="3696101"/>
             <wp:effectExtent b="0" l="0" r="0" t="0"/>
-            <wp:docPr descr="" title="" id="67" name="Picture"/>
+            <wp:docPr descr="" title="" id="68" name="Picture"/>
             <a:graphic>
               <a:graphicData uri="http://schemas.openxmlformats.org/drawingml/2006/picture">
                 <pic:pic>
                   <pic:nvPicPr>
-                    <pic:cNvPr descr="class06w_files/figure-docx/unnamed-chunk-12-1.png" id="68" name="Picture"/>
+                    <pic:cNvPr descr="class06w_files/figure-docx/unnamed-chunk-12-1.png" id="69" name="Picture"/>
                     <pic:cNvPicPr>
                       <a:picLocks noChangeArrowheads="1" noChangeAspect="1"/>
                     </pic:cNvPicPr>
                   </pic:nvPicPr>
                   <pic:blipFill>
-                    <a:blip r:embed="rId66"/>
+                    <a:blip r:embed="rId67"/>
                     <a:stretch>
                       <a:fillRect/>
                     </a:stretch>
@@ -8513,8 +8618,8 @@
         </w:drawing>
       </w:r>
     </w:p>
-    <w:bookmarkEnd w:id="69"/>
-    <w:bookmarkStart w:id="70" w:name="estimate-logldl-by-statin"/>
+    <w:bookmarkEnd w:id="70"/>
+    <w:bookmarkStart w:id="71" w:name="estimate-logldl-by-statin"/>
     <w:p>
       <w:pPr>
         <w:pStyle w:val="Heading2"/>
@@ -8728,162 +8833,14 @@
         <w:t xml:space="preserve">  `exponentiate = TRUE` to interpret coefficients as ratios.</w:t>
       </w:r>
     </w:p>
-    <w:bookmarkEnd w:id="70"/>
-    <w:bookmarkStart w:id="71" w:name="expectations-from-our-model"/>
+    <w:bookmarkEnd w:id="71"/>
+    <w:bookmarkStart w:id="72" w:name="expectations-from-our-model"/>
     <w:p>
       <w:pPr>
         <w:pStyle w:val="Heading2"/>
       </w:pPr>
       <w:r>
         <w:t xml:space="preserve">Expectations from our model</w:t>
-      </w:r>
-    </w:p>
-    <w:p>
-      <w:pPr>
-        <w:numPr>
-          <w:ilvl w:val="0"/>
-          <w:numId w:val="1021"/>
-        </w:numPr>
-        <w:pStyle w:val="Compact"/>
-      </w:pPr>
-      <w:r>
-        <w:t xml:space="preserve">The coefficients of this model exist in the transformed world, but we can make predictions back on our original scale.</w:t>
-      </w:r>
-    </w:p>
-    <w:p>
-      <w:pPr>
-        <w:pStyle w:val="SourceCode"/>
-      </w:pPr>
-      <w:r>
-        <w:rPr>
-          <w:rStyle w:val="FunctionTok"/>
-        </w:rPr>
-        <w:t xml:space="preserve">estimate_expectation</w:t>
-      </w:r>
-      <w:r>
-        <w:rPr>
-          <w:rStyle w:val="NormalTok"/>
-        </w:rPr>
-        <w:t xml:space="preserve">(fit3, </w:t>
-      </w:r>
-      <w:r>
-        <w:rPr>
-          <w:rStyle w:val="AttributeTok"/>
-        </w:rPr>
-        <w:t xml:space="preserve">data =</w:t>
-      </w:r>
-      <w:r>
-        <w:rPr>
-          <w:rStyle w:val="NormalTok"/>
-        </w:rPr>
-        <w:t xml:space="preserve"> </w:t>
-      </w:r>
-      <w:r>
-        <w:rPr>
-          <w:rStyle w:val="StringTok"/>
-        </w:rPr>
-        <w:t xml:space="preserve">"grid"</w:t>
-      </w:r>
-      <w:r>
-        <w:rPr>
-          <w:rStyle w:val="NormalTok"/>
-        </w:rPr>
-        <w:t xml:space="preserve">, </w:t>
-      </w:r>
-      <w:r>
-        <w:rPr>
-          <w:rStyle w:val="AttributeTok"/>
-        </w:rPr>
-        <w:t xml:space="preserve">ci =</w:t>
-      </w:r>
-      <w:r>
-        <w:rPr>
-          <w:rStyle w:val="NormalTok"/>
-        </w:rPr>
-        <w:t xml:space="preserve"> </w:t>
-      </w:r>
-      <w:r>
-        <w:rPr>
-          <w:rStyle w:val="FloatTok"/>
-        </w:rPr>
-        <w:t xml:space="preserve">0.90</w:t>
-      </w:r>
-      <w:r>
-        <w:rPr>
-          <w:rStyle w:val="NormalTok"/>
-        </w:rPr>
-        <w:t xml:space="preserve">)</w:t>
-      </w:r>
-    </w:p>
-    <w:p>
-      <w:pPr>
-        <w:pStyle w:val="SourceCode"/>
-      </w:pPr>
-      <w:r>
-        <w:rPr>
-          <w:rStyle w:val="VerbatimChar"/>
-        </w:rPr>
-        <w:t xml:space="preserve">Model-based Expectation</w:t>
-      </w:r>
-      <w:r>
-        <w:br/>
-      </w:r>
-      <w:r>
-        <w:br/>
-      </w:r>
-      <w:r>
-        <w:rPr>
-          <w:rStyle w:val="VerbatimChar"/>
-        </w:rPr>
-        <w:t xml:space="preserve">statin_f  | Predicted |   SE |       90% CI</w:t>
-      </w:r>
-      <w:r>
-        <w:br/>
-      </w:r>
-      <w:r>
-        <w:rPr>
-          <w:rStyle w:val="VerbatimChar"/>
-        </w:rPr>
-        <w:t xml:space="preserve">-------------------------------------------</w:t>
-      </w:r>
-      <w:r>
-        <w:br/>
-      </w:r>
-      <w:r>
-        <w:rPr>
-          <w:rStyle w:val="VerbatimChar"/>
-        </w:rPr>
-        <w:t xml:space="preserve">No Statin |      4.52 | 0.04 | [4.46, 4.58]</w:t>
-      </w:r>
-      <w:r>
-        <w:br/>
-      </w:r>
-      <w:r>
-        <w:rPr>
-          <w:rStyle w:val="VerbatimChar"/>
-        </w:rPr>
-        <w:t xml:space="preserve">Statin    |      4.57 | 0.02 | [4.54, 4.60]</w:t>
-      </w:r>
-      <w:r>
-        <w:br/>
-      </w:r>
-      <w:r>
-        <w:br/>
-      </w:r>
-      <w:r>
-        <w:rPr>
-          <w:rStyle w:val="VerbatimChar"/>
-        </w:rPr>
-        <w:t xml:space="preserve">Variable predicted: ldl_base</w:t>
-      </w:r>
-      <w:r>
-        <w:br/>
-      </w:r>
-      <w:r>
-        <w:rPr>
-          <w:rStyle w:val="VerbatimChar"/>
-        </w:rPr>
-        <w:t xml:space="preserve">Predictors modulated: statin_f</w:t>
       </w:r>
     </w:p>
     <w:p>
@@ -8895,17 +8852,143 @@
         <w:pStyle w:val="Compact"/>
       </w:pPr>
       <w:r>
-        <w:t xml:space="preserve">and we exponentiate to get back to our original scale…</w:t>
-      </w:r>
-    </w:p>
-    <w:bookmarkEnd w:id="71"/>
-    <w:bookmarkStart w:id="72" w:name="exponentiation-of-expectations"/>
-    <w:p>
-      <w:pPr>
-        <w:pStyle w:val="Heading2"/>
-      </w:pPr>
-      <w:r>
-        <w:t xml:space="preserve">Exponentiation of Expectations</w:t>
+        <w:t xml:space="preserve">The coefficients of this model exist in the transformed world, but we can make predictions back on our original scale.</w:t>
+      </w:r>
+    </w:p>
+    <w:p>
+      <w:pPr>
+        <w:pStyle w:val="SourceCode"/>
+      </w:pPr>
+      <w:r>
+        <w:rPr>
+          <w:rStyle w:val="FunctionTok"/>
+        </w:rPr>
+        <w:t xml:space="preserve">estimate_expectation</w:t>
+      </w:r>
+      <w:r>
+        <w:rPr>
+          <w:rStyle w:val="NormalTok"/>
+        </w:rPr>
+        <w:t xml:space="preserve">(fit3, </w:t>
+      </w:r>
+      <w:r>
+        <w:rPr>
+          <w:rStyle w:val="AttributeTok"/>
+        </w:rPr>
+        <w:t xml:space="preserve">data =</w:t>
+      </w:r>
+      <w:r>
+        <w:rPr>
+          <w:rStyle w:val="NormalTok"/>
+        </w:rPr>
+        <w:t xml:space="preserve"> </w:t>
+      </w:r>
+      <w:r>
+        <w:rPr>
+          <w:rStyle w:val="StringTok"/>
+        </w:rPr>
+        <w:t xml:space="preserve">"grid"</w:t>
+      </w:r>
+      <w:r>
+        <w:rPr>
+          <w:rStyle w:val="NormalTok"/>
+        </w:rPr>
+        <w:t xml:space="preserve">, </w:t>
+      </w:r>
+      <w:r>
+        <w:rPr>
+          <w:rStyle w:val="AttributeTok"/>
+        </w:rPr>
+        <w:t xml:space="preserve">ci =</w:t>
+      </w:r>
+      <w:r>
+        <w:rPr>
+          <w:rStyle w:val="NormalTok"/>
+        </w:rPr>
+        <w:t xml:space="preserve"> </w:t>
+      </w:r>
+      <w:r>
+        <w:rPr>
+          <w:rStyle w:val="FloatTok"/>
+        </w:rPr>
+        <w:t xml:space="preserve">0.90</w:t>
+      </w:r>
+      <w:r>
+        <w:rPr>
+          <w:rStyle w:val="NormalTok"/>
+        </w:rPr>
+        <w:t xml:space="preserve">)</w:t>
+      </w:r>
+    </w:p>
+    <w:p>
+      <w:pPr>
+        <w:pStyle w:val="SourceCode"/>
+      </w:pPr>
+      <w:r>
+        <w:rPr>
+          <w:rStyle w:val="VerbatimChar"/>
+        </w:rPr>
+        <w:t xml:space="preserve">Model-based Expectation</w:t>
+      </w:r>
+      <w:r>
+        <w:br/>
+      </w:r>
+      <w:r>
+        <w:br/>
+      </w:r>
+      <w:r>
+        <w:rPr>
+          <w:rStyle w:val="VerbatimChar"/>
+        </w:rPr>
+        <w:t xml:space="preserve">statin_f  | Predicted |   SE |       90% CI</w:t>
+      </w:r>
+      <w:r>
+        <w:br/>
+      </w:r>
+      <w:r>
+        <w:rPr>
+          <w:rStyle w:val="VerbatimChar"/>
+        </w:rPr>
+        <w:t xml:space="preserve">-------------------------------------------</w:t>
+      </w:r>
+      <w:r>
+        <w:br/>
+      </w:r>
+      <w:r>
+        <w:rPr>
+          <w:rStyle w:val="VerbatimChar"/>
+        </w:rPr>
+        <w:t xml:space="preserve">No Statin |      4.52 | 0.04 | [4.46, 4.58]</w:t>
+      </w:r>
+      <w:r>
+        <w:br/>
+      </w:r>
+      <w:r>
+        <w:rPr>
+          <w:rStyle w:val="VerbatimChar"/>
+        </w:rPr>
+        <w:t xml:space="preserve">Statin    |      4.57 | 0.02 | [4.54, 4.60]</w:t>
+      </w:r>
+      <w:r>
+        <w:br/>
+      </w:r>
+      <w:r>
+        <w:br/>
+      </w:r>
+      <w:r>
+        <w:rPr>
+          <w:rStyle w:val="VerbatimChar"/>
+        </w:rPr>
+        <w:t xml:space="preserve">Variable predicted: ldl_base</w:t>
+      </w:r>
+      <w:r>
+        <w:br/>
+      </w:r>
+      <w:r>
+        <w:rPr>
+          <w:rStyle w:val="VerbatimChar"/>
+        </w:rPr>
+        <w:t xml:space="preserve">Predictors modulated: statin_f</w:t>
       </w:r>
     </w:p>
     <w:p>
@@ -8913,6 +8996,28 @@
         <w:numPr>
           <w:ilvl w:val="0"/>
           <w:numId w:val="1023"/>
+        </w:numPr>
+        <w:pStyle w:val="Compact"/>
+      </w:pPr>
+      <w:r>
+        <w:t xml:space="preserve">and we exponentiate to get back to our original scale…</w:t>
+      </w:r>
+    </w:p>
+    <w:bookmarkEnd w:id="72"/>
+    <w:bookmarkStart w:id="73" w:name="exponentiation-of-expectations"/>
+    <w:p>
+      <w:pPr>
+        <w:pStyle w:val="Heading2"/>
+      </w:pPr>
+      <w:r>
+        <w:t xml:space="preserve">Exponentiation of Expectations</w:t>
+      </w:r>
+    </w:p>
+    <w:p>
+      <w:pPr>
+        <w:numPr>
+          <w:ilvl w:val="0"/>
+          <w:numId w:val="1024"/>
         </w:numPr>
         <w:pStyle w:val="Compact"/>
       </w:pPr>
@@ -9073,201 +9178,38 @@
       <w:pPr>
         <w:numPr>
           <w:ilvl w:val="0"/>
-          <w:numId w:val="1024"/>
-        </w:numPr>
-        <w:pStyle w:val="Compact"/>
-      </w:pPr>
-      <w:r>
-        <w:t xml:space="preserve">These intervals describe uncertainty about the</w:t>
-      </w:r>
-      <w:r>
-        <w:t xml:space="preserve"> </w:t>
-      </w:r>
-      <w:r>
-        <w:rPr>
-          <w:bCs/>
-          <w:b/>
-        </w:rPr>
-        <w:t xml:space="preserve">average predicted LDL across all subjects</w:t>
-      </w:r>
-      <w:r>
-        <w:t xml:space="preserve"> </w:t>
-      </w:r>
-      <w:r>
-        <w:t xml:space="preserve">in each statin group.</w:t>
-      </w:r>
-    </w:p>
-    <w:bookmarkEnd w:id="72"/>
-    <w:bookmarkStart w:id="73" w:name="fitting-individual-predictions"/>
-    <w:p>
-      <w:pPr>
-        <w:pStyle w:val="Heading2"/>
-      </w:pPr>
-      <w:r>
-        <w:t xml:space="preserve">Fitting Individual Predictions</w:t>
-      </w:r>
-    </w:p>
-    <w:p>
-      <w:pPr>
-        <w:numPr>
-          <w:ilvl w:val="0"/>
           <w:numId w:val="1025"/>
         </w:numPr>
         <w:pStyle w:val="Compact"/>
       </w:pPr>
       <w:r>
-        <w:t xml:space="preserve">We use</w:t>
-      </w:r>
-      <w:r>
-        <w:t xml:space="preserve"> </w:t>
-      </w:r>
-      <w:r>
-        <w:rPr>
-          <w:rStyle w:val="VerbatimChar"/>
-        </w:rPr>
-        <w:t xml:space="preserve">estimate_prediction()</w:t>
-      </w:r>
-      <w:r>
-        <w:t xml:space="preserve"> </w:t>
-      </w:r>
-      <w:r>
-        <w:t xml:space="preserve">to make predictions for an individual subject in each group.</w:t>
-      </w:r>
-    </w:p>
-    <w:p>
-      <w:pPr>
-        <w:pStyle w:val="SourceCode"/>
-      </w:pPr>
-      <w:r>
-        <w:rPr>
-          <w:rStyle w:val="FunctionTok"/>
-        </w:rPr>
-        <w:t xml:space="preserve">estimate_prediction</w:t>
-      </w:r>
-      <w:r>
-        <w:rPr>
-          <w:rStyle w:val="NormalTok"/>
-        </w:rPr>
-        <w:t xml:space="preserve">(fit3, </w:t>
-      </w:r>
-      <w:r>
-        <w:rPr>
-          <w:rStyle w:val="AttributeTok"/>
-        </w:rPr>
-        <w:t xml:space="preserve">data =</w:t>
-      </w:r>
-      <w:r>
-        <w:rPr>
-          <w:rStyle w:val="NormalTok"/>
-        </w:rPr>
-        <w:t xml:space="preserve"> </w:t>
-      </w:r>
-      <w:r>
-        <w:rPr>
-          <w:rStyle w:val="StringTok"/>
-        </w:rPr>
-        <w:t xml:space="preserve">"grid"</w:t>
-      </w:r>
-      <w:r>
-        <w:rPr>
-          <w:rStyle w:val="NormalTok"/>
-        </w:rPr>
-        <w:t xml:space="preserve">, </w:t>
-      </w:r>
-      <w:r>
-        <w:rPr>
-          <w:rStyle w:val="AttributeTok"/>
-        </w:rPr>
-        <w:t xml:space="preserve">ci =</w:t>
-      </w:r>
-      <w:r>
-        <w:rPr>
-          <w:rStyle w:val="NormalTok"/>
-        </w:rPr>
-        <w:t xml:space="preserve"> </w:t>
-      </w:r>
-      <w:r>
-        <w:rPr>
-          <w:rStyle w:val="FloatTok"/>
-        </w:rPr>
-        <w:t xml:space="preserve">0.90</w:t>
-      </w:r>
-      <w:r>
-        <w:rPr>
-          <w:rStyle w:val="NormalTok"/>
-        </w:rPr>
-        <w:t xml:space="preserve">)</w:t>
-      </w:r>
-    </w:p>
-    <w:p>
-      <w:pPr>
-        <w:pStyle w:val="SourceCode"/>
-      </w:pPr>
-      <w:r>
-        <w:rPr>
-          <w:rStyle w:val="VerbatimChar"/>
-        </w:rPr>
-        <w:t xml:space="preserve">Model-based Prediction</w:t>
-      </w:r>
-      <w:r>
-        <w:br/>
-      </w:r>
-      <w:r>
-        <w:br/>
-      </w:r>
-      <w:r>
-        <w:rPr>
-          <w:rStyle w:val="VerbatimChar"/>
-        </w:rPr>
-        <w:t xml:space="preserve">statin_f  | Predicted |   SE |       90% CI</w:t>
-      </w:r>
-      <w:r>
-        <w:br/>
-      </w:r>
-      <w:r>
-        <w:rPr>
-          <w:rStyle w:val="VerbatimChar"/>
-        </w:rPr>
-        <w:t xml:space="preserve">-------------------------------------------</w:t>
-      </w:r>
-      <w:r>
-        <w:br/>
-      </w:r>
-      <w:r>
-        <w:rPr>
-          <w:rStyle w:val="VerbatimChar"/>
-        </w:rPr>
-        <w:t xml:space="preserve">No Statin |      4.52 | 0.36 | [3.92, 5.12]</w:t>
-      </w:r>
-      <w:r>
-        <w:br/>
-      </w:r>
-      <w:r>
-        <w:rPr>
-          <w:rStyle w:val="VerbatimChar"/>
-        </w:rPr>
-        <w:t xml:space="preserve">Statin    |      4.57 | 0.36 | [3.97, 5.17]</w:t>
-      </w:r>
-      <w:r>
-        <w:br/>
-      </w:r>
-      <w:r>
-        <w:br/>
-      </w:r>
-      <w:r>
-        <w:rPr>
-          <w:rStyle w:val="VerbatimChar"/>
-        </w:rPr>
-        <w:t xml:space="preserve">Variable predicted: ldl_base</w:t>
-      </w:r>
-      <w:r>
-        <w:br/>
-      </w:r>
-      <w:r>
-        <w:rPr>
-          <w:rStyle w:val="VerbatimChar"/>
-        </w:rPr>
-        <w:t xml:space="preserve">Predictors modulated: statin_f</w:t>
+        <w:t xml:space="preserve">These intervals describe uncertainty about the</w:t>
+      </w:r>
+      <w:r>
+        <w:t xml:space="preserve"> </w:t>
+      </w:r>
+      <w:r>
+        <w:rPr>
+          <w:bCs/>
+          <w:b/>
+        </w:rPr>
+        <w:t xml:space="preserve">average predicted LDL across all subjects</w:t>
+      </w:r>
+      <w:r>
+        <w:t xml:space="preserve"> </w:t>
+      </w:r>
+      <w:r>
+        <w:t xml:space="preserve">in each statin group.</w:t>
+      </w:r>
+    </w:p>
+    <w:bookmarkEnd w:id="73"/>
+    <w:bookmarkStart w:id="74" w:name="fitting-individual-predictions"/>
+    <w:p>
+      <w:pPr>
+        <w:pStyle w:val="Heading2"/>
+      </w:pPr>
+      <w:r>
+        <w:t xml:space="preserve">Fitting Individual Predictions</w:t>
       </w:r>
     </w:p>
     <w:p>
@@ -9279,17 +9221,158 @@
         <w:pStyle w:val="Compact"/>
       </w:pPr>
       <w:r>
-        <w:t xml:space="preserve">and again we exponentiate to get back to our original scale…</w:t>
-      </w:r>
-    </w:p>
-    <w:bookmarkEnd w:id="73"/>
-    <w:bookmarkStart w:id="74" w:name="fitting-individual-predictions-1"/>
-    <w:p>
-      <w:pPr>
-        <w:pStyle w:val="Heading2"/>
-      </w:pPr>
-      <w:r>
-        <w:t xml:space="preserve">Fitting Individual Predictions</w:t>
+        <w:t xml:space="preserve">We use</w:t>
+      </w:r>
+      <w:r>
+        <w:t xml:space="preserve"> </w:t>
+      </w:r>
+      <w:r>
+        <w:rPr>
+          <w:rStyle w:val="VerbatimChar"/>
+        </w:rPr>
+        <w:t xml:space="preserve">estimate_prediction()</w:t>
+      </w:r>
+      <w:r>
+        <w:t xml:space="preserve"> </w:t>
+      </w:r>
+      <w:r>
+        <w:t xml:space="preserve">to make predictions for an individual subject in each group.</w:t>
+      </w:r>
+    </w:p>
+    <w:p>
+      <w:pPr>
+        <w:pStyle w:val="SourceCode"/>
+      </w:pPr>
+      <w:r>
+        <w:rPr>
+          <w:rStyle w:val="FunctionTok"/>
+        </w:rPr>
+        <w:t xml:space="preserve">estimate_prediction</w:t>
+      </w:r>
+      <w:r>
+        <w:rPr>
+          <w:rStyle w:val="NormalTok"/>
+        </w:rPr>
+        <w:t xml:space="preserve">(fit3, </w:t>
+      </w:r>
+      <w:r>
+        <w:rPr>
+          <w:rStyle w:val="AttributeTok"/>
+        </w:rPr>
+        <w:t xml:space="preserve">data =</w:t>
+      </w:r>
+      <w:r>
+        <w:rPr>
+          <w:rStyle w:val="NormalTok"/>
+        </w:rPr>
+        <w:t xml:space="preserve"> </w:t>
+      </w:r>
+      <w:r>
+        <w:rPr>
+          <w:rStyle w:val="StringTok"/>
+        </w:rPr>
+        <w:t xml:space="preserve">"grid"</w:t>
+      </w:r>
+      <w:r>
+        <w:rPr>
+          <w:rStyle w:val="NormalTok"/>
+        </w:rPr>
+        <w:t xml:space="preserve">, </w:t>
+      </w:r>
+      <w:r>
+        <w:rPr>
+          <w:rStyle w:val="AttributeTok"/>
+        </w:rPr>
+        <w:t xml:space="preserve">ci =</w:t>
+      </w:r>
+      <w:r>
+        <w:rPr>
+          <w:rStyle w:val="NormalTok"/>
+        </w:rPr>
+        <w:t xml:space="preserve"> </w:t>
+      </w:r>
+      <w:r>
+        <w:rPr>
+          <w:rStyle w:val="FloatTok"/>
+        </w:rPr>
+        <w:t xml:space="preserve">0.90</w:t>
+      </w:r>
+      <w:r>
+        <w:rPr>
+          <w:rStyle w:val="NormalTok"/>
+        </w:rPr>
+        <w:t xml:space="preserve">)</w:t>
+      </w:r>
+    </w:p>
+    <w:p>
+      <w:pPr>
+        <w:pStyle w:val="SourceCode"/>
+      </w:pPr>
+      <w:r>
+        <w:rPr>
+          <w:rStyle w:val="VerbatimChar"/>
+        </w:rPr>
+        <w:t xml:space="preserve">Model-based Prediction</w:t>
+      </w:r>
+      <w:r>
+        <w:br/>
+      </w:r>
+      <w:r>
+        <w:br/>
+      </w:r>
+      <w:r>
+        <w:rPr>
+          <w:rStyle w:val="VerbatimChar"/>
+        </w:rPr>
+        <w:t xml:space="preserve">statin_f  | Predicted |   SE |       90% CI</w:t>
+      </w:r>
+      <w:r>
+        <w:br/>
+      </w:r>
+      <w:r>
+        <w:rPr>
+          <w:rStyle w:val="VerbatimChar"/>
+        </w:rPr>
+        <w:t xml:space="preserve">-------------------------------------------</w:t>
+      </w:r>
+      <w:r>
+        <w:br/>
+      </w:r>
+      <w:r>
+        <w:rPr>
+          <w:rStyle w:val="VerbatimChar"/>
+        </w:rPr>
+        <w:t xml:space="preserve">No Statin |      4.52 | 0.36 | [3.92, 5.12]</w:t>
+      </w:r>
+      <w:r>
+        <w:br/>
+      </w:r>
+      <w:r>
+        <w:rPr>
+          <w:rStyle w:val="VerbatimChar"/>
+        </w:rPr>
+        <w:t xml:space="preserve">Statin    |      4.57 | 0.36 | [3.97, 5.17]</w:t>
+      </w:r>
+      <w:r>
+        <w:br/>
+      </w:r>
+      <w:r>
+        <w:br/>
+      </w:r>
+      <w:r>
+        <w:rPr>
+          <w:rStyle w:val="VerbatimChar"/>
+        </w:rPr>
+        <w:t xml:space="preserve">Variable predicted: ldl_base</w:t>
+      </w:r>
+      <w:r>
+        <w:br/>
+      </w:r>
+      <w:r>
+        <w:rPr>
+          <w:rStyle w:val="VerbatimChar"/>
+        </w:rPr>
+        <w:t xml:space="preserve">Predictors modulated: statin_f</w:t>
       </w:r>
     </w:p>
     <w:p>
@@ -9297,6 +9380,28 @@
         <w:numPr>
           <w:ilvl w:val="0"/>
           <w:numId w:val="1027"/>
+        </w:numPr>
+        <w:pStyle w:val="Compact"/>
+      </w:pPr>
+      <w:r>
+        <w:t xml:space="preserve">and again we exponentiate to get back to our original scale…</w:t>
+      </w:r>
+    </w:p>
+    <w:bookmarkEnd w:id="74"/>
+    <w:bookmarkStart w:id="75" w:name="fitting-individual-predictions-1"/>
+    <w:p>
+      <w:pPr>
+        <w:pStyle w:val="Heading2"/>
+      </w:pPr>
+      <w:r>
+        <w:t xml:space="preserve">Fitting Individual Predictions</w:t>
+      </w:r>
+    </w:p>
+    <w:p>
+      <w:pPr>
+        <w:numPr>
+          <w:ilvl w:val="0"/>
+          <w:numId w:val="1028"/>
         </w:numPr>
         <w:pStyle w:val="Compact"/>
       </w:pPr>
@@ -9457,7 +9562,7 @@
       <w:pPr>
         <w:numPr>
           <w:ilvl w:val="0"/>
-          <w:numId w:val="1028"/>
+          <w:numId w:val="1029"/>
         </w:numPr>
         <w:pStyle w:val="Compact"/>
       </w:pPr>
@@ -9481,8 +9586,8 @@
         <w:t xml:space="preserve">within each statin group.</w:t>
       </w:r>
     </w:p>
-    <w:bookmarkEnd w:id="74"/>
-    <w:bookmarkStart w:id="75" w:name="using-the-log-transformation"/>
+    <w:bookmarkEnd w:id="75"/>
+    <w:bookmarkStart w:id="76" w:name="using-the-log-transformation"/>
     <w:p>
       <w:pPr>
         <w:pStyle w:val="Heading2"/>
@@ -9495,7 +9600,7 @@
       <w:pPr>
         <w:numPr>
           <w:ilvl w:val="0"/>
-          <w:numId w:val="1029"/>
+          <w:numId w:val="1030"/>
         </w:numPr>
         <w:pStyle w:val="Compact"/>
       </w:pPr>
@@ -9651,8 +9756,8 @@
         <w:t xml:space="preserve">is the natural logarithm, then if we exponentiate the slope coefficient, we get the multiplicative factor for each one-unit increase in the predictor.</w:t>
       </w:r>
     </w:p>
-    <w:bookmarkEnd w:id="75"/>
-    <w:bookmarkStart w:id="76" w:name="the-math"/>
+    <w:bookmarkEnd w:id="76"/>
+    <w:bookmarkStart w:id="77" w:name="the-math"/>
     <w:p>
       <w:pPr>
         <w:pStyle w:val="Heading2"/>
@@ -9726,8 +9831,8 @@
         <w:t xml:space="preserve">as a percentage change.</w:t>
       </w:r>
     </w:p>
-    <w:bookmarkEnd w:id="76"/>
-    <w:bookmarkStart w:id="77" w:name="example-1"/>
+    <w:bookmarkEnd w:id="77"/>
+    <w:bookmarkStart w:id="78" w:name="example-1"/>
     <w:p>
       <w:pPr>
         <w:pStyle w:val="Heading2"/>
@@ -9830,7 +9935,7 @@
       <w:pPr>
         <w:numPr>
           <w:ilvl w:val="0"/>
-          <w:numId w:val="1030"/>
+          <w:numId w:val="1031"/>
         </w:numPr>
         <w:pStyle w:val="Compact"/>
       </w:pPr>
@@ -9866,8 +9971,8 @@
         <w:t xml:space="preserve">value for Harry will be increased by 26% relative to Sally’s. (Increased by 26% = multiplied by 1.26.)</w:t>
       </w:r>
     </w:p>
-    <w:bookmarkEnd w:id="77"/>
-    <w:bookmarkStart w:id="78" w:name="example-2"/>
+    <w:bookmarkEnd w:id="78"/>
+    <w:bookmarkStart w:id="79" w:name="example-2"/>
     <w:p>
       <w:pPr>
         <w:pStyle w:val="Heading2"/>
@@ -10054,7 +10159,7 @@
       <w:pPr>
         <w:numPr>
           <w:ilvl w:val="0"/>
-          <w:numId w:val="1031"/>
+          <w:numId w:val="1032"/>
         </w:numPr>
         <w:pStyle w:val="Compact"/>
       </w:pPr>
@@ -10225,8 +10330,119 @@
         <w:t xml:space="preserve">. The ratio has point estimate 1.05 and 90% interval estimate (0.98, 1.13).</w:t>
       </w:r>
     </w:p>
-    <w:bookmarkEnd w:id="78"/>
-    <w:bookmarkStart w:id="82" w:name="difference-in-a1c-by-sex"/>
+    <w:bookmarkEnd w:id="79"/>
+    <w:bookmarkStart w:id="80" w:name="a-strategy-for-independent-samples"/>
+    <w:p>
+      <w:pPr>
+        <w:pStyle w:val="Heading2"/>
+      </w:pPr>
+      <w:r>
+        <w:t xml:space="preserve">A Strategy for Independent Samples</w:t>
+      </w:r>
+    </w:p>
+    <w:p>
+      <w:pPr>
+        <w:pStyle w:val="FirstParagraph"/>
+      </w:pPr>
+      <w:r>
+        <w:t xml:space="preserve">Suppose we want to estimate an uncertainty interval for the difference in means across two groups. To begin, plot the data from each sample.</w:t>
+      </w:r>
+    </w:p>
+    <w:p>
+      <w:pPr>
+        <w:numPr>
+          <w:ilvl w:val="0"/>
+          <w:numId w:val="1033"/>
+        </w:numPr>
+        <w:pStyle w:val="Compact"/>
+      </w:pPr>
+      <w:r>
+        <w:t xml:space="preserve">If the sample data in each group are well described as</w:t>
+      </w:r>
+      <w:r>
+        <w:t xml:space="preserve"> </w:t>
+      </w:r>
+      <w:r>
+        <w:t xml:space="preserve">“</w:t>
+      </w:r>
+      <w:r>
+        <w:t xml:space="preserve">Normal</w:t>
+      </w:r>
+      <w:r>
+        <w:t xml:space="preserve">”</w:t>
+      </w:r>
+      <w:r>
+        <w:t xml:space="preserve">, then use the OLS / pooled t procedure to obtain a confidence interval, or a Bayesian model to obtain a credible interval.</w:t>
+      </w:r>
+    </w:p>
+    <w:p>
+      <w:pPr>
+        <w:numPr>
+          <w:ilvl w:val="1"/>
+          <w:numId w:val="1034"/>
+        </w:numPr>
+        <w:pStyle w:val="Compact"/>
+      </w:pPr>
+      <w:r>
+        <w:t xml:space="preserve">If the sample sizes are not the same, and the sample variances aren’t close to each other, consider using a Welch t procedure.</w:t>
+      </w:r>
+    </w:p>
+    <w:p>
+      <w:pPr>
+        <w:numPr>
+          <w:ilvl w:val="0"/>
+          <w:numId w:val="1033"/>
+        </w:numPr>
+        <w:pStyle w:val="Compact"/>
+      </w:pPr>
+      <w:r>
+        <w:t xml:space="preserve">If either sample’s data are</w:t>
+      </w:r>
+      <w:r>
+        <w:t xml:space="preserve"> </w:t>
+      </w:r>
+      <w:r>
+        <w:t xml:space="preserve">“</w:t>
+      </w:r>
+      <w:r>
+        <w:t xml:space="preserve">symmetric but with outliers</w:t>
+      </w:r>
+      <w:r>
+        <w:t xml:space="preserve">”</w:t>
+      </w:r>
+      <w:r>
+        <w:t xml:space="preserve">, then consider using the bootstrap to obtain a confidence interval, although an OLS or Bayesian result may also be reasonable.</w:t>
+      </w:r>
+    </w:p>
+    <w:p>
+      <w:pPr>
+        <w:numPr>
+          <w:ilvl w:val="0"/>
+          <w:numId w:val="1033"/>
+        </w:numPr>
+        <w:pStyle w:val="Compact"/>
+      </w:pPr>
+      <w:r>
+        <w:t xml:space="preserve">If either sample’s data are best described as</w:t>
+      </w:r>
+      <w:r>
+        <w:t xml:space="preserve"> </w:t>
+      </w:r>
+      <w:r>
+        <w:t xml:space="preserve">“</w:t>
+      </w:r>
+      <w:r>
+        <w:t xml:space="preserve">substantially skewed</w:t>
+      </w:r>
+      <w:r>
+        <w:t xml:space="preserve">”</w:t>
+      </w:r>
+      <w:r>
+        <w:t xml:space="preserve">, then consider whether you actually want to summarize with the difference in means, and consider whether a transformation might be helpful.</w:t>
+      </w:r>
+    </w:p>
+    <w:bookmarkEnd w:id="80"/>
+    <w:bookmarkStart w:id="84" w:name="difference-in-a1c-by-sex"/>
     <w:p>
       <w:pPr>
         <w:pStyle w:val="Heading2"/>
@@ -10555,18 +10771,18 @@
           <wp:inline>
             <wp:extent cx="4620126" cy="3696101"/>
             <wp:effectExtent b="0" l="0" r="0" t="0"/>
-            <wp:docPr descr="" title="" id="80" name="Picture"/>
+            <wp:docPr descr="" title="" id="82" name="Picture"/>
             <a:graphic>
               <a:graphicData uri="http://schemas.openxmlformats.org/drawingml/2006/picture">
                 <pic:pic>
                   <pic:nvPicPr>
-                    <pic:cNvPr descr="class06w_files/figure-docx/unnamed-chunk-18-1.png" id="81" name="Picture"/>
+                    <pic:cNvPr descr="class06w_files/figure-docx/unnamed-chunk-18-1.png" id="83" name="Picture"/>
                     <pic:cNvPicPr>
                       <a:picLocks noChangeArrowheads="1" noChangeAspect="1"/>
                     </pic:cNvPicPr>
                   </pic:nvPicPr>
                   <pic:blipFill>
-                    <a:blip r:embed="rId79"/>
+                    <a:blip r:embed="rId81"/>
                     <a:stretch>
                       <a:fillRect/>
                     </a:stretch>
@@ -10593,8 +10809,8 @@
         </w:drawing>
       </w:r>
     </w:p>
-    <w:bookmarkEnd w:id="82"/>
-    <w:bookmarkStart w:id="83" w:name="numerical-summary"/>
+    <w:bookmarkEnd w:id="84"/>
+    <w:bookmarkStart w:id="85" w:name="numerical-summary"/>
     <w:p>
       <w:pPr>
         <w:pStyle w:val="Heading2"/>
@@ -11171,7 +11387,7 @@
       <w:pPr>
         <w:numPr>
           <w:ilvl w:val="0"/>
-          <w:numId w:val="1032"/>
+          <w:numId w:val="1035"/>
         </w:numPr>
         <w:pStyle w:val="Compact"/>
       </w:pPr>
@@ -11183,7 +11399,7 @@
       <w:pPr>
         <w:numPr>
           <w:ilvl w:val="0"/>
-          <w:numId w:val="1032"/>
+          <w:numId w:val="1035"/>
         </w:numPr>
         <w:pStyle w:val="Compact"/>
       </w:pPr>
@@ -11195,7 +11411,7 @@
       <w:pPr>
         <w:numPr>
           <w:ilvl w:val="0"/>
-          <w:numId w:val="1032"/>
+          <w:numId w:val="1035"/>
         </w:numPr>
         <w:pStyle w:val="Compact"/>
       </w:pPr>
@@ -11207,7 +11423,7 @@
       <w:pPr>
         <w:numPr>
           <w:ilvl w:val="0"/>
-          <w:numId w:val="1032"/>
+          <w:numId w:val="1035"/>
         </w:numPr>
         <w:pStyle w:val="Compact"/>
       </w:pPr>
@@ -11215,8 +11431,8 @@
         <w:t xml:space="preserve">Do we feel comfortable assuming Normality for each sex?</w:t>
       </w:r>
     </w:p>
-    <w:bookmarkEnd w:id="83"/>
-    <w:bookmarkStart w:id="87" w:name="might-a-transformation-help-here"/>
+    <w:bookmarkEnd w:id="85"/>
+    <w:bookmarkStart w:id="89" w:name="might-a-transformation-help-here"/>
     <w:p>
       <w:pPr>
         <w:pStyle w:val="Heading2"/>
@@ -11397,18 +11613,18 @@
           <wp:inline>
             <wp:extent cx="4620126" cy="3696101"/>
             <wp:effectExtent b="0" l="0" r="0" t="0"/>
-            <wp:docPr descr="" title="" id="85" name="Picture"/>
+            <wp:docPr descr="" title="" id="87" name="Picture"/>
             <a:graphic>
               <a:graphicData uri="http://schemas.openxmlformats.org/drawingml/2006/picture">
                 <pic:pic>
                   <pic:nvPicPr>
-                    <pic:cNvPr descr="class06w_files/figure-docx/unnamed-chunk-20-1.png" id="86" name="Picture"/>
+                    <pic:cNvPr descr="class06w_files/figure-docx/unnamed-chunk-20-1.png" id="88" name="Picture"/>
                     <pic:cNvPicPr>
                       <a:picLocks noChangeArrowheads="1" noChangeAspect="1"/>
                     </pic:cNvPicPr>
                   </pic:nvPicPr>
                   <pic:blipFill>
-                    <a:blip r:embed="rId84"/>
+                    <a:blip r:embed="rId86"/>
                     <a:stretch>
                       <a:fillRect/>
                     </a:stretch>
@@ -11435,8 +11651,8 @@
         </w:drawing>
       </w:r>
     </w:p>
-    <w:bookmarkEnd w:id="87"/>
-    <w:bookmarkStart w:id="91" w:name="does-using-a-square-root-help-us-here"/>
+    <w:bookmarkEnd w:id="89"/>
+    <w:bookmarkStart w:id="93" w:name="does-using-a-square-root-help-us-here"/>
     <w:p>
       <w:pPr>
         <w:pStyle w:val="Heading2"/>
@@ -12149,18 +12365,18 @@
           <wp:inline>
             <wp:extent cx="4620126" cy="3696101"/>
             <wp:effectExtent b="0" l="0" r="0" t="0"/>
-            <wp:docPr descr="" title="" id="89" name="Picture"/>
+            <wp:docPr descr="" title="" id="91" name="Picture"/>
             <a:graphic>
               <a:graphicData uri="http://schemas.openxmlformats.org/drawingml/2006/picture">
                 <pic:pic>
                   <pic:nvPicPr>
-                    <pic:cNvPr descr="class06w_files/figure-docx/unnamed-chunk-21-1.png" id="90" name="Picture"/>
+                    <pic:cNvPr descr="class06w_files/figure-docx/unnamed-chunk-21-1.png" id="92" name="Picture"/>
                     <pic:cNvPicPr>
                       <a:picLocks noChangeArrowheads="1" noChangeAspect="1"/>
                     </pic:cNvPicPr>
                   </pic:nvPicPr>
                   <pic:blipFill>
-                    <a:blip r:embed="rId88"/>
+                    <a:blip r:embed="rId90"/>
                     <a:stretch>
                       <a:fillRect/>
                     </a:stretch>
@@ -12187,8 +12403,8 @@
         </w:drawing>
       </w:r>
     </w:p>
-    <w:bookmarkEnd w:id="91"/>
-    <w:bookmarkStart w:id="93" w:name="addressing-outliers"/>
+    <w:bookmarkEnd w:id="93"/>
+    <w:bookmarkStart w:id="95" w:name="addressing-outliers"/>
     <w:p>
       <w:pPr>
         <w:pStyle w:val="Heading2"/>
@@ -12197,7 +12413,7 @@
         <w:t xml:space="preserve">Addressing outliers?</w:t>
       </w:r>
     </w:p>
-    <w:bookmarkStart w:id="92" w:name="ols-model"/>
+    <w:bookmarkStart w:id="94" w:name="ols-model"/>
     <w:p>
       <w:pPr>
         <w:pStyle w:val="Heading3"/>
@@ -12372,7 +12588,7 @@
       <w:pPr>
         <w:numPr>
           <w:ilvl w:val="0"/>
-          <w:numId w:val="1033"/>
+          <w:numId w:val="1036"/>
         </w:numPr>
         <w:pStyle w:val="Compact"/>
       </w:pPr>
@@ -12380,9 +12596,9 @@
         <w:t xml:space="preserve">Male subjects had A1c changes that were 0.28 larger than females, on average, with 90% uncertainty interval (0, 0.56) according to our OLS model (pooled t test.)</w:t>
       </w:r>
     </w:p>
-    <w:bookmarkEnd w:id="92"/>
-    <w:bookmarkEnd w:id="93"/>
-    <w:bookmarkStart w:id="95" w:name="addressing-outliers-1"/>
+    <w:bookmarkEnd w:id="94"/>
+    <w:bookmarkEnd w:id="95"/>
+    <w:bookmarkStart w:id="97" w:name="addressing-outliers-1"/>
     <w:p>
       <w:pPr>
         <w:pStyle w:val="Heading2"/>
@@ -12391,7 +12607,7 @@
         <w:t xml:space="preserve">Addressing outliers?</w:t>
       </w:r>
     </w:p>
-    <w:bookmarkStart w:id="94" w:name="bayesian-model"/>
+    <w:bookmarkStart w:id="96" w:name="bayesian-model"/>
     <w:p>
       <w:pPr>
         <w:pStyle w:val="Heading3"/>
@@ -12617,7 +12833,7 @@
       <w:pPr>
         <w:numPr>
           <w:ilvl w:val="0"/>
-          <w:numId w:val="1034"/>
+          <w:numId w:val="1037"/>
         </w:numPr>
         <w:pStyle w:val="Compact"/>
       </w:pPr>
@@ -12625,281 +12841,503 @@
         <w:t xml:space="preserve">Male subjects had A1c changes that were 0.28 larger than females, on average, with 90% uncertainty interval (0, 0.57) according to our Bayesian model.</w:t>
       </w:r>
     </w:p>
-    <w:bookmarkEnd w:id="94"/>
-    <w:bookmarkEnd w:id="95"/>
-    <w:bookmarkStart w:id="97" w:name="addressing-outliers-2"/>
-    <w:p>
-      <w:pPr>
-        <w:pStyle w:val="Heading2"/>
-      </w:pPr>
-      <w:r>
-        <w:t xml:space="preserve">Addressing outliers?</w:t>
-      </w:r>
-    </w:p>
-    <w:bookmarkStart w:id="96" w:name="bootstrap-with-boot.t.test"/>
-    <w:p>
-      <w:pPr>
-        <w:pStyle w:val="Heading3"/>
-      </w:pPr>
-      <w:r>
-        <w:t xml:space="preserve">Bootstrap with</w:t>
-      </w:r>
-      <w:r>
-        <w:t xml:space="preserve"> </w:t>
-      </w:r>
-      <w:r>
-        <w:rPr>
-          <w:rStyle w:val="VerbatimChar"/>
-        </w:rPr>
-        <w:t xml:space="preserve">boot.t.test</w:t>
-      </w:r>
-    </w:p>
-    <w:p>
-      <w:pPr>
-        <w:pStyle w:val="SourceCode"/>
-      </w:pPr>
-      <w:r>
-        <w:rPr>
-          <w:rStyle w:val="FunctionTok"/>
-        </w:rPr>
-        <w:t xml:space="preserve">set.seed</w:t>
-      </w:r>
-      <w:r>
-        <w:rPr>
-          <w:rStyle w:val="NormalTok"/>
-        </w:rPr>
-        <w:t xml:space="preserve">(</w:t>
-      </w:r>
-      <w:r>
-        <w:rPr>
-          <w:rStyle w:val="DecValTok"/>
-        </w:rPr>
-        <w:t xml:space="preserve">20240912</w:t>
-      </w:r>
-      <w:r>
-        <w:rPr>
-          <w:rStyle w:val="NormalTok"/>
-        </w:rPr>
-        <w:t xml:space="preserve">)</w:t>
-      </w:r>
-      <w:r>
-        <w:br/>
-      </w:r>
-      <w:r>
-        <w:rPr>
-          <w:rStyle w:val="FunctionTok"/>
-        </w:rPr>
-        <w:t xml:space="preserve">boot.t.test</w:t>
-      </w:r>
-      <w:r>
-        <w:rPr>
-          <w:rStyle w:val="NormalTok"/>
-        </w:rPr>
-        <w:t xml:space="preserve">(a1c_diff </w:t>
-      </w:r>
-      <w:r>
-        <w:rPr>
-          <w:rStyle w:val="SpecialCharTok"/>
-        </w:rPr>
-        <w:t xml:space="preserve">~</w:t>
-      </w:r>
-      <w:r>
-        <w:rPr>
-          <w:rStyle w:val="NormalTok"/>
-        </w:rPr>
-        <w:t xml:space="preserve"> sex, </w:t>
-      </w:r>
-      <w:r>
-        <w:rPr>
-          <w:rStyle w:val="AttributeTok"/>
-        </w:rPr>
-        <w:t xml:space="preserve">data =</w:t>
-      </w:r>
-      <w:r>
-        <w:rPr>
-          <w:rStyle w:val="NormalTok"/>
-        </w:rPr>
-        <w:t xml:space="preserve"> dm6, </w:t>
-      </w:r>
-      <w:r>
-        <w:rPr>
-          <w:rStyle w:val="AttributeTok"/>
-        </w:rPr>
-        <w:t xml:space="preserve">conf.level =</w:t>
-      </w:r>
-      <w:r>
-        <w:rPr>
-          <w:rStyle w:val="NormalTok"/>
-        </w:rPr>
-        <w:t xml:space="preserve"> </w:t>
-      </w:r>
-      <w:r>
-        <w:rPr>
-          <w:rStyle w:val="FloatTok"/>
-        </w:rPr>
-        <w:t xml:space="preserve">0.90</w:t>
-      </w:r>
-      <w:r>
-        <w:rPr>
-          <w:rStyle w:val="NormalTok"/>
-        </w:rPr>
-        <w:t xml:space="preserve">)</w:t>
-      </w:r>
-    </w:p>
-    <w:p>
-      <w:pPr>
-        <w:pStyle w:val="SourceCode"/>
-      </w:pPr>
-      <w:r>
-        <w:br/>
-      </w:r>
-      <w:r>
-        <w:rPr>
-          <w:rStyle w:val="VerbatimChar"/>
-        </w:rPr>
-        <w:t xml:space="preserve">    Bootstrap Welch Two Sample t-test</w:t>
-      </w:r>
-      <w:r>
-        <w:br/>
-      </w:r>
-      <w:r>
-        <w:br/>
-      </w:r>
-      <w:r>
-        <w:rPr>
-          <w:rStyle w:val="VerbatimChar"/>
-        </w:rPr>
-        <w:t xml:space="preserve">data:  a1c_diff by sex</w:t>
-      </w:r>
-      <w:r>
-        <w:br/>
-      </w:r>
-      <w:r>
-        <w:rPr>
-          <w:rStyle w:val="VerbatimChar"/>
-        </w:rPr>
-        <w:t xml:space="preserve">number of bootstrap samples:  9999</w:t>
-      </w:r>
-      <w:r>
-        <w:br/>
-      </w:r>
-      <w:r>
-        <w:rPr>
-          <w:rStyle w:val="VerbatimChar"/>
-        </w:rPr>
-        <w:t xml:space="preserve">bootstrap p-value = 0.1096 </w:t>
-      </w:r>
-      <w:r>
-        <w:br/>
-      </w:r>
-      <w:r>
-        <w:rPr>
-          <w:rStyle w:val="VerbatimChar"/>
-        </w:rPr>
-        <w:t xml:space="preserve">bootstrap difference of means (SE) = -0.2787276 (0.1715815) </w:t>
-      </w:r>
-      <w:r>
-        <w:br/>
-      </w:r>
-      <w:r>
-        <w:rPr>
-          <w:rStyle w:val="VerbatimChar"/>
-        </w:rPr>
-        <w:t xml:space="preserve">90 percent bootstrap percentile confidence interval:</w:t>
-      </w:r>
-      <w:r>
-        <w:br/>
-      </w:r>
-      <w:r>
-        <w:rPr>
-          <w:rStyle w:val="VerbatimChar"/>
-        </w:rPr>
-        <w:t xml:space="preserve"> -0.566107955  0.002070707</w:t>
-      </w:r>
-      <w:r>
-        <w:br/>
-      </w:r>
-      <w:r>
-        <w:br/>
-      </w:r>
-      <w:r>
-        <w:rPr>
-          <w:rStyle w:val="VerbatimChar"/>
-        </w:rPr>
-        <w:t xml:space="preserve">Results without bootstrap:</w:t>
-      </w:r>
-      <w:r>
-        <w:br/>
-      </w:r>
-      <w:r>
-        <w:rPr>
-          <w:rStyle w:val="VerbatimChar"/>
-        </w:rPr>
-        <w:t xml:space="preserve">t = -1.6028, df = 355.56, p-value = 0.1099</w:t>
-      </w:r>
-      <w:r>
-        <w:br/>
-      </w:r>
-      <w:r>
-        <w:rPr>
-          <w:rStyle w:val="VerbatimChar"/>
-        </w:rPr>
-        <w:t xml:space="preserve">alternative hypothesis: true difference in means is not equal to 0</w:t>
-      </w:r>
-      <w:r>
-        <w:br/>
-      </w:r>
-      <w:r>
-        <w:rPr>
-          <w:rStyle w:val="VerbatimChar"/>
-        </w:rPr>
-        <w:t xml:space="preserve">90 percent confidence interval:</w:t>
-      </w:r>
-      <w:r>
-        <w:br/>
-      </w:r>
-      <w:r>
-        <w:rPr>
-          <w:rStyle w:val="VerbatimChar"/>
-        </w:rPr>
-        <w:t xml:space="preserve"> -0.561349458  0.008003498</w:t>
-      </w:r>
-      <w:r>
-        <w:br/>
-      </w:r>
-      <w:r>
-        <w:rPr>
-          <w:rStyle w:val="VerbatimChar"/>
-        </w:rPr>
-        <w:t xml:space="preserve">sample estimates:</w:t>
-      </w:r>
-      <w:r>
-        <w:br/>
-      </w:r>
-      <w:r>
-        <w:rPr>
-          <w:rStyle w:val="VerbatimChar"/>
-        </w:rPr>
-        <w:t xml:space="preserve">mean in group Female   mean in group Male </w:t>
-      </w:r>
-      <w:r>
-        <w:br/>
-      </w:r>
-      <w:r>
-        <w:rPr>
-          <w:rStyle w:val="VerbatimChar"/>
-        </w:rPr>
-        <w:t xml:space="preserve">           0.2267361            0.5034091 </w:t>
-      </w:r>
-    </w:p>
     <w:bookmarkEnd w:id="96"/>
     <w:bookmarkEnd w:id="97"/>
-    <w:bookmarkStart w:id="98" w:name="session-information"/>
+    <w:bookmarkStart w:id="99" w:name="addressing-outliers-2"/>
     <w:p>
       <w:pPr>
         <w:pStyle w:val="Heading2"/>
       </w:pPr>
       <w:r>
+        <w:t xml:space="preserve">Addressing outliers?</w:t>
+      </w:r>
+    </w:p>
+    <w:bookmarkStart w:id="98" w:name="bootstrap-with-boot.t.test"/>
+    <w:p>
+      <w:pPr>
+        <w:pStyle w:val="Heading3"/>
+      </w:pPr>
+      <w:r>
+        <w:t xml:space="preserve">Bootstrap with</w:t>
+      </w:r>
+      <w:r>
+        <w:t xml:space="preserve"> </w:t>
+      </w:r>
+      <w:r>
+        <w:rPr>
+          <w:rStyle w:val="VerbatimChar"/>
+        </w:rPr>
+        <w:t xml:space="preserve">boot.t.test</w:t>
+      </w:r>
+    </w:p>
+    <w:p>
+      <w:pPr>
+        <w:pStyle w:val="SourceCode"/>
+      </w:pPr>
+      <w:r>
+        <w:rPr>
+          <w:rStyle w:val="FunctionTok"/>
+        </w:rPr>
+        <w:t xml:space="preserve">set.seed</w:t>
+      </w:r>
+      <w:r>
+        <w:rPr>
+          <w:rStyle w:val="NormalTok"/>
+        </w:rPr>
+        <w:t xml:space="preserve">(</w:t>
+      </w:r>
+      <w:r>
+        <w:rPr>
+          <w:rStyle w:val="DecValTok"/>
+        </w:rPr>
+        <w:t xml:space="preserve">20240912</w:t>
+      </w:r>
+      <w:r>
+        <w:rPr>
+          <w:rStyle w:val="NormalTok"/>
+        </w:rPr>
+        <w:t xml:space="preserve">)</w:t>
+      </w:r>
+      <w:r>
+        <w:br/>
+      </w:r>
+      <w:r>
+        <w:rPr>
+          <w:rStyle w:val="FunctionTok"/>
+        </w:rPr>
+        <w:t xml:space="preserve">boot.t.test</w:t>
+      </w:r>
+      <w:r>
+        <w:rPr>
+          <w:rStyle w:val="NormalTok"/>
+        </w:rPr>
+        <w:t xml:space="preserve">(a1c_diff </w:t>
+      </w:r>
+      <w:r>
+        <w:rPr>
+          <w:rStyle w:val="SpecialCharTok"/>
+        </w:rPr>
+        <w:t xml:space="preserve">~</w:t>
+      </w:r>
+      <w:r>
+        <w:rPr>
+          <w:rStyle w:val="NormalTok"/>
+        </w:rPr>
+        <w:t xml:space="preserve"> sex, </w:t>
+      </w:r>
+      <w:r>
+        <w:rPr>
+          <w:rStyle w:val="AttributeTok"/>
+        </w:rPr>
+        <w:t xml:space="preserve">data =</w:t>
+      </w:r>
+      <w:r>
+        <w:rPr>
+          <w:rStyle w:val="NormalTok"/>
+        </w:rPr>
+        <w:t xml:space="preserve"> dm6, </w:t>
+      </w:r>
+      <w:r>
+        <w:rPr>
+          <w:rStyle w:val="AttributeTok"/>
+        </w:rPr>
+        <w:t xml:space="preserve">conf.level =</w:t>
+      </w:r>
+      <w:r>
+        <w:rPr>
+          <w:rStyle w:val="NormalTok"/>
+        </w:rPr>
+        <w:t xml:space="preserve"> </w:t>
+      </w:r>
+      <w:r>
+        <w:rPr>
+          <w:rStyle w:val="FloatTok"/>
+        </w:rPr>
+        <w:t xml:space="preserve">0.90</w:t>
+      </w:r>
+      <w:r>
+        <w:rPr>
+          <w:rStyle w:val="NormalTok"/>
+        </w:rPr>
+        <w:t xml:space="preserve">)</w:t>
+      </w:r>
+    </w:p>
+    <w:p>
+      <w:pPr>
+        <w:pStyle w:val="SourceCode"/>
+      </w:pPr>
+      <w:r>
+        <w:br/>
+      </w:r>
+      <w:r>
+        <w:rPr>
+          <w:rStyle w:val="VerbatimChar"/>
+        </w:rPr>
+        <w:t xml:space="preserve">    Bootstrap Welch Two Sample t-test</w:t>
+      </w:r>
+      <w:r>
+        <w:br/>
+      </w:r>
+      <w:r>
+        <w:br/>
+      </w:r>
+      <w:r>
+        <w:rPr>
+          <w:rStyle w:val="VerbatimChar"/>
+        </w:rPr>
+        <w:t xml:space="preserve">data:  a1c_diff by sex</w:t>
+      </w:r>
+      <w:r>
+        <w:br/>
+      </w:r>
+      <w:r>
+        <w:rPr>
+          <w:rStyle w:val="VerbatimChar"/>
+        </w:rPr>
+        <w:t xml:space="preserve">number of bootstrap samples:  9999</w:t>
+      </w:r>
+      <w:r>
+        <w:br/>
+      </w:r>
+      <w:r>
+        <w:rPr>
+          <w:rStyle w:val="VerbatimChar"/>
+        </w:rPr>
+        <w:t xml:space="preserve">bootstrap p-value = 0.1096 </w:t>
+      </w:r>
+      <w:r>
+        <w:br/>
+      </w:r>
+      <w:r>
+        <w:rPr>
+          <w:rStyle w:val="VerbatimChar"/>
+        </w:rPr>
+        <w:t xml:space="preserve">bootstrap difference of means (SE) = -0.2787276 (0.1715815) </w:t>
+      </w:r>
+      <w:r>
+        <w:br/>
+      </w:r>
+      <w:r>
+        <w:rPr>
+          <w:rStyle w:val="VerbatimChar"/>
+        </w:rPr>
+        <w:t xml:space="preserve">90 percent bootstrap percentile confidence interval:</w:t>
+      </w:r>
+      <w:r>
+        <w:br/>
+      </w:r>
+      <w:r>
+        <w:rPr>
+          <w:rStyle w:val="VerbatimChar"/>
+        </w:rPr>
+        <w:t xml:space="preserve"> -0.566107955  0.002070707</w:t>
+      </w:r>
+      <w:r>
+        <w:br/>
+      </w:r>
+      <w:r>
+        <w:br/>
+      </w:r>
+      <w:r>
+        <w:rPr>
+          <w:rStyle w:val="VerbatimChar"/>
+        </w:rPr>
+        <w:t xml:space="preserve">Results without bootstrap:</w:t>
+      </w:r>
+      <w:r>
+        <w:br/>
+      </w:r>
+      <w:r>
+        <w:rPr>
+          <w:rStyle w:val="VerbatimChar"/>
+        </w:rPr>
+        <w:t xml:space="preserve">t = -1.6028, df = 355.56, p-value = 0.1099</w:t>
+      </w:r>
+      <w:r>
+        <w:br/>
+      </w:r>
+      <w:r>
+        <w:rPr>
+          <w:rStyle w:val="VerbatimChar"/>
+        </w:rPr>
+        <w:t xml:space="preserve">alternative hypothesis: true difference in means is not equal to 0</w:t>
+      </w:r>
+      <w:r>
+        <w:br/>
+      </w:r>
+      <w:r>
+        <w:rPr>
+          <w:rStyle w:val="VerbatimChar"/>
+        </w:rPr>
+        <w:t xml:space="preserve">90 percent confidence interval:</w:t>
+      </w:r>
+      <w:r>
+        <w:br/>
+      </w:r>
+      <w:r>
+        <w:rPr>
+          <w:rStyle w:val="VerbatimChar"/>
+        </w:rPr>
+        <w:t xml:space="preserve"> -0.561349458  0.008003498</w:t>
+      </w:r>
+      <w:r>
+        <w:br/>
+      </w:r>
+      <w:r>
+        <w:rPr>
+          <w:rStyle w:val="VerbatimChar"/>
+        </w:rPr>
+        <w:t xml:space="preserve">sample estimates:</w:t>
+      </w:r>
+      <w:r>
+        <w:br/>
+      </w:r>
+      <w:r>
+        <w:rPr>
+          <w:rStyle w:val="VerbatimChar"/>
+        </w:rPr>
+        <w:t xml:space="preserve">mean in group Female   mean in group Male </w:t>
+      </w:r>
+      <w:r>
+        <w:br/>
+      </w:r>
+      <w:r>
+        <w:rPr>
+          <w:rStyle w:val="VerbatimChar"/>
+        </w:rPr>
+        <w:t xml:space="preserve">           0.2267361            0.5034091 </w:t>
+      </w:r>
+    </w:p>
+    <w:bookmarkEnd w:id="98"/>
+    <w:bookmarkEnd w:id="99"/>
+    <w:bookmarkStart w:id="100" w:name="repeating-paired-samples-strategy"/>
+    <w:p>
+      <w:pPr>
+        <w:pStyle w:val="Heading2"/>
+      </w:pPr>
+      <w:r>
+        <w:t xml:space="preserve">Repeating: Paired Samples Strategy</w:t>
+      </w:r>
+    </w:p>
+    <w:p>
+      <w:pPr>
+        <w:pStyle w:val="FirstParagraph"/>
+      </w:pPr>
+      <w:r>
+        <w:t xml:space="preserve">Suppose we want to estimate an uncertainty interval for the mean of a set of paired differences.</w:t>
+      </w:r>
+    </w:p>
+    <w:p>
+      <w:pPr>
+        <w:numPr>
+          <w:ilvl w:val="0"/>
+          <w:numId w:val="1038"/>
+        </w:numPr>
+        <w:pStyle w:val="Compact"/>
+      </w:pPr>
+      <w:r>
+        <w:t xml:space="preserve">Calculate the paired differences, then plot them.</w:t>
+      </w:r>
+    </w:p>
+    <w:p>
+      <w:pPr>
+        <w:numPr>
+          <w:ilvl w:val="0"/>
+          <w:numId w:val="1038"/>
+        </w:numPr>
+        <w:pStyle w:val="Compact"/>
+      </w:pPr>
+      <w:r>
+        <w:t xml:space="preserve">If the sample data are well described as</w:t>
+      </w:r>
+      <w:r>
+        <w:t xml:space="preserve"> </w:t>
+      </w:r>
+      <w:r>
+        <w:t xml:space="preserve">“</w:t>
+      </w:r>
+      <w:r>
+        <w:t xml:space="preserve">Normal</w:t>
+      </w:r>
+      <w:r>
+        <w:t xml:space="preserve">”</w:t>
+      </w:r>
+      <w:r>
+        <w:t xml:space="preserve">, then use the OLS / paired t procedure to obtain a confidence interval, or a Bayesian model to obtain a credible interval.</w:t>
+      </w:r>
+    </w:p>
+    <w:p>
+      <w:pPr>
+        <w:numPr>
+          <w:ilvl w:val="0"/>
+          <w:numId w:val="1038"/>
+        </w:numPr>
+        <w:pStyle w:val="Compact"/>
+      </w:pPr>
+      <w:r>
+        <w:t xml:space="preserve">If the sample data are best described as</w:t>
+      </w:r>
+      <w:r>
+        <w:t xml:space="preserve"> </w:t>
+      </w:r>
+      <w:r>
+        <w:t xml:space="preserve">“</w:t>
+      </w:r>
+      <w:r>
+        <w:t xml:space="preserve">symmetric but with outliers</w:t>
+      </w:r>
+      <w:r>
+        <w:t xml:space="preserve">”</w:t>
+      </w:r>
+      <w:r>
+        <w:t xml:space="preserve">, then use the bootstrap to obtain a confidence interval, although an OLS or Bayesian result may be quite similar.</w:t>
+      </w:r>
+    </w:p>
+    <w:p>
+      <w:pPr>
+        <w:numPr>
+          <w:ilvl w:val="0"/>
+          <w:numId w:val="1038"/>
+        </w:numPr>
+        <w:pStyle w:val="Compact"/>
+      </w:pPr>
+      <w:r>
+        <w:t xml:space="preserve">If the sample data are best described as</w:t>
+      </w:r>
+      <w:r>
+        <w:t xml:space="preserve"> </w:t>
+      </w:r>
+      <w:r>
+        <w:t xml:space="preserve">“</w:t>
+      </w:r>
+      <w:r>
+        <w:t xml:space="preserve">substantially skewed</w:t>
+      </w:r>
+      <w:r>
+        <w:t xml:space="preserve">”</w:t>
+      </w:r>
+      <w:r>
+        <w:t xml:space="preserve">, then consider whether you actually want to summarize with the mean, and consider whether a transformation might be helpful.</w:t>
+      </w:r>
+    </w:p>
+    <w:bookmarkEnd w:id="100"/>
+    <w:bookmarkStart w:id="101" w:name="independent-samples-strategy"/>
+    <w:p>
+      <w:pPr>
+        <w:pStyle w:val="Heading2"/>
+      </w:pPr>
+      <w:r>
+        <w:t xml:space="preserve">Independent Samples Strategy</w:t>
+      </w:r>
+    </w:p>
+    <w:p>
+      <w:pPr>
+        <w:pStyle w:val="FirstParagraph"/>
+      </w:pPr>
+      <w:r>
+        <w:t xml:space="preserve">Suppose we want to estimate an uncertainty interval for the difference in means across two groups. To begin, plot the data from each sample.</w:t>
+      </w:r>
+    </w:p>
+    <w:p>
+      <w:pPr>
+        <w:numPr>
+          <w:ilvl w:val="0"/>
+          <w:numId w:val="1039"/>
+        </w:numPr>
+        <w:pStyle w:val="Compact"/>
+      </w:pPr>
+      <w:r>
+        <w:t xml:space="preserve">If the sample data in each group are well described as</w:t>
+      </w:r>
+      <w:r>
+        <w:t xml:space="preserve"> </w:t>
+      </w:r>
+      <w:r>
+        <w:t xml:space="preserve">“</w:t>
+      </w:r>
+      <w:r>
+        <w:t xml:space="preserve">Normal</w:t>
+      </w:r>
+      <w:r>
+        <w:t xml:space="preserve">”</w:t>
+      </w:r>
+      <w:r>
+        <w:t xml:space="preserve">, then use the OLS / pooled t procedure to obtain a confidence interval, or a Bayesian model to obtain a credible interval.</w:t>
+      </w:r>
+    </w:p>
+    <w:p>
+      <w:pPr>
+        <w:numPr>
+          <w:ilvl w:val="1"/>
+          <w:numId w:val="1040"/>
+        </w:numPr>
+        <w:pStyle w:val="Compact"/>
+      </w:pPr>
+      <w:r>
+        <w:t xml:space="preserve">If the sample sizes are not the same, and the sample variances aren’t close to each other, consider using a Welch t procedure.</w:t>
+      </w:r>
+    </w:p>
+    <w:p>
+      <w:pPr>
+        <w:numPr>
+          <w:ilvl w:val="0"/>
+          <w:numId w:val="1039"/>
+        </w:numPr>
+        <w:pStyle w:val="Compact"/>
+      </w:pPr>
+      <w:r>
+        <w:t xml:space="preserve">If either sample’s data are</w:t>
+      </w:r>
+      <w:r>
+        <w:t xml:space="preserve"> </w:t>
+      </w:r>
+      <w:r>
+        <w:t xml:space="preserve">“</w:t>
+      </w:r>
+      <w:r>
+        <w:t xml:space="preserve">symmetric but with outliers</w:t>
+      </w:r>
+      <w:r>
+        <w:t xml:space="preserve">”</w:t>
+      </w:r>
+      <w:r>
+        <w:t xml:space="preserve">, then consider using the bootstrap to obtain a confidence interval, although an OLS or Bayesian result may also be reasonable.</w:t>
+      </w:r>
+    </w:p>
+    <w:p>
+      <w:pPr>
+        <w:numPr>
+          <w:ilvl w:val="0"/>
+          <w:numId w:val="1039"/>
+        </w:numPr>
+        <w:pStyle w:val="Compact"/>
+      </w:pPr>
+      <w:r>
+        <w:t xml:space="preserve">If either sample’s data are best described as</w:t>
+      </w:r>
+      <w:r>
+        <w:t xml:space="preserve"> </w:t>
+      </w:r>
+      <w:r>
+        <w:t xml:space="preserve">“</w:t>
+      </w:r>
+      <w:r>
+        <w:t xml:space="preserve">substantially skewed</w:t>
+      </w:r>
+      <w:r>
+        <w:t xml:space="preserve">”</w:t>
+      </w:r>
+      <w:r>
+        <w:t xml:space="preserve">, then consider whether you actually want to summarize with the difference in means, and consider whether a transformation might be helpful.</w:t>
+      </w:r>
+    </w:p>
+    <w:bookmarkEnd w:id="101"/>
+    <w:bookmarkStart w:id="102" w:name="session-information"/>
+    <w:p>
+      <w:pPr>
+        <w:pStyle w:val="Heading2"/>
+      </w:pPr>
+      <w:r>
         <w:t xml:space="preserve">Session Information</w:t>
       </w:r>
     </w:p>
@@ -13705,7 +14143,7 @@
         <w:t xml:space="preserve">  xts_0.14.0             yaml_2.3.10            zoo_1.8-12            </w:t>
       </w:r>
     </w:p>
-    <w:bookmarkEnd w:id="98"/>
+    <w:bookmarkEnd w:id="102"/>
     <w:sectPr/>
   </w:body>
 </w:document>
@@ -14103,6 +14541,24 @@
     <w:abstractNumId w:val="991"/>
   </w:num>
   <w:num w:numId="1034">
+    <w:abstractNumId w:val="991"/>
+  </w:num>
+  <w:num w:numId="1035">
+    <w:abstractNumId w:val="991"/>
+  </w:num>
+  <w:num w:numId="1036">
+    <w:abstractNumId w:val="991"/>
+  </w:num>
+  <w:num w:numId="1037">
+    <w:abstractNumId w:val="991"/>
+  </w:num>
+  <w:num w:numId="1038">
+    <w:abstractNumId w:val="991"/>
+  </w:num>
+  <w:num w:numId="1039">
+    <w:abstractNumId w:val="991"/>
+  </w:num>
+  <w:num w:numId="1040">
     <w:abstractNumId w:val="991"/>
   </w:num>
 </w:numbering>

</xml_diff>